<commit_message>
Removed unnecessary commented code and almost done rough draft of ch6
</commit_message>
<xml_diff>
--- a/RTX DOCUMENTATION.docx
+++ b/RTX DOCUMENTATION.docx
@@ -4097,7 +4097,7 @@
                     </pic:cNvPicPr>
                   </pic:nvPicPr>
                   <pic:blipFill>
-                    <a:blip r:embed="rId5">
+                    <a:blip r:embed="rId6">
                       <a:extLst>
                         <a:ext uri="{28A0092B-C50C-407E-A947-70E740481C1C}">
                           <a14:useLocalDpi xmlns:a14="http://schemas.microsoft.com/office/drawing/2010/main" xmlns:wps="http://schemas.microsoft.com/office/word/2010/wordprocessingShape" xmlns:wpi="http://schemas.microsoft.com/office/word/2010/wordprocessingInk" xmlns:wpg="http://schemas.microsoft.com/office/word/2010/wordprocessingGroup" xmlns:w14="http://schemas.microsoft.com/office/word/2010/wordml" xmlns:w="http://schemas.openxmlformats.org/wordprocessingml/2006/main" xmlns:w10="urn:schemas-microsoft-com:office:word" xmlns:wp14="http://schemas.microsoft.com/office/word/2010/wordprocessingDrawing" xmlns:v="urn:schemas-microsoft-com:vml" xmlns:o="urn:schemas-microsoft-com:office:office" xmlns:mv="urn:schemas-microsoft-com:mac:vml" xmlns:mc="http://schemas.openxmlformats.org/markup-compatibility/2006" xmlns:mo="http://schemas.microsoft.com/office/mac/office/2008/main" xmlns:wpc="http://schemas.microsoft.com/office/word/2010/wordprocessingCanvas" xmlns="" val="0"/>
@@ -4657,7 +4657,7 @@
                     </pic:cNvPicPr>
                   </pic:nvPicPr>
                   <pic:blipFill>
-                    <a:blip r:embed="rId6">
+                    <a:blip r:embed="rId7">
                       <a:extLst>
                         <a:ext uri="{28A0092B-C50C-407E-A947-70E740481C1C}">
                           <a14:useLocalDpi xmlns:a14="http://schemas.microsoft.com/office/drawing/2010/main" xmlns:wps="http://schemas.microsoft.com/office/word/2010/wordprocessingShape" xmlns:wpi="http://schemas.microsoft.com/office/word/2010/wordprocessingInk" xmlns:wpg="http://schemas.microsoft.com/office/word/2010/wordprocessingGroup" xmlns:w14="http://schemas.microsoft.com/office/word/2010/wordml" xmlns:w="http://schemas.openxmlformats.org/wordprocessingml/2006/main" xmlns:w10="urn:schemas-microsoft-com:office:word" xmlns:wp14="http://schemas.microsoft.com/office/word/2010/wordprocessingDrawing" xmlns:v="urn:schemas-microsoft-com:vml" xmlns:o="urn:schemas-microsoft-com:office:office" xmlns:mv="urn:schemas-microsoft-com:mac:vml" xmlns:mc="http://schemas.openxmlformats.org/markup-compatibility/2006" xmlns:mo="http://schemas.microsoft.com/office/mac/office/2008/main" xmlns:wpc="http://schemas.microsoft.com/office/word/2010/wordprocessingCanvas" xmlns="" val="0"/>
@@ -5142,7 +5142,7 @@
                     </pic:cNvPicPr>
                   </pic:nvPicPr>
                   <pic:blipFill>
-                    <a:blip r:embed="rId7">
+                    <a:blip r:embed="rId8">
                       <a:extLst>
                         <a:ext uri="{28A0092B-C50C-407E-A947-70E740481C1C}">
                           <a14:useLocalDpi xmlns:a14="http://schemas.microsoft.com/office/drawing/2010/main" xmlns:wps="http://schemas.microsoft.com/office/word/2010/wordprocessingShape" xmlns:wpi="http://schemas.microsoft.com/office/word/2010/wordprocessingInk" xmlns:wpg="http://schemas.microsoft.com/office/word/2010/wordprocessingGroup" xmlns:w14="http://schemas.microsoft.com/office/word/2010/wordml" xmlns:w="http://schemas.openxmlformats.org/wordprocessingml/2006/main" xmlns:w10="urn:schemas-microsoft-com:office:word" xmlns:wp14="http://schemas.microsoft.com/office/word/2010/wordprocessingDrawing" xmlns:v="urn:schemas-microsoft-com:vml" xmlns:o="urn:schemas-microsoft-com:office:office" xmlns:mv="urn:schemas-microsoft-com:mac:vml" xmlns:mc="http://schemas.openxmlformats.org/markup-compatibility/2006" xmlns:mo="http://schemas.microsoft.com/office/mac/office/2008/main" xmlns:wpc="http://schemas.microsoft.com/office/word/2010/wordprocessingCanvas" xmlns="" val="0"/>
@@ -11182,13 +11182,509 @@
     </w:p>
     <w:p>
       <w:pPr>
+        <w:rPr>
+          <w:rFonts w:ascii="Times New Roman" w:hAnsi="Times New Roman"/>
+        </w:rPr>
+      </w:pPr>
+      <w:r>
+        <w:rPr>
+          <w:rFonts w:ascii="Times New Roman" w:hAnsi="Times New Roman"/>
+        </w:rPr>
+        <w:t xml:space="preserve">The RTX begins initialization in the </w:t>
+      </w:r>
+      <w:proofErr w:type="spellStart"/>
+      <w:r>
+        <w:rPr>
+          <w:rFonts w:ascii="Times New Roman" w:hAnsi="Times New Roman"/>
+        </w:rPr>
+        <w:t>k_rtx_init.c</w:t>
+      </w:r>
+      <w:proofErr w:type="spellEnd"/>
+      <w:r>
+        <w:rPr>
+          <w:rFonts w:ascii="Times New Roman" w:hAnsi="Times New Roman"/>
+        </w:rPr>
+        <w:t xml:space="preserve"> file. See </w:t>
+      </w:r>
+      <w:r>
+        <w:rPr>
+          <w:rFonts w:ascii="Times New Roman" w:hAnsi="Times New Roman"/>
+        </w:rPr>
+        <w:fldChar w:fldCharType="begin"/>
+      </w:r>
+      <w:r>
+        <w:rPr>
+          <w:rFonts w:ascii="Times New Roman" w:hAnsi="Times New Roman"/>
+        </w:rPr>
+        <w:instrText xml:space="preserve"> REF _Ref384239940 \h </w:instrText>
+      </w:r>
+      <w:r>
+        <w:rPr>
+          <w:rFonts w:ascii="Times New Roman" w:hAnsi="Times New Roman"/>
+        </w:rPr>
+      </w:r>
+      <w:r>
+        <w:rPr>
+          <w:rFonts w:ascii="Times New Roman" w:hAnsi="Times New Roman"/>
+        </w:rPr>
+        <w:fldChar w:fldCharType="separate"/>
+      </w:r>
+      <w:r>
+        <w:rPr>
+          <w:rFonts w:ascii="Times New Roman" w:hAnsi="Times New Roman"/>
+        </w:rPr>
+        <w:t>Listin</w:t>
+      </w:r>
+      <w:r>
+        <w:rPr>
+          <w:rFonts w:ascii="Times New Roman" w:hAnsi="Times New Roman"/>
+        </w:rPr>
+        <w:t>g</w:t>
+      </w:r>
+      <w:r>
+        <w:rPr>
+          <w:rFonts w:ascii="Times New Roman" w:hAnsi="Times New Roman"/>
+        </w:rPr>
+        <w:t xml:space="preserve"> </w:t>
+      </w:r>
+      <w:r>
+        <w:rPr>
+          <w:rFonts w:ascii="Times New Roman" w:hAnsi="Times New Roman"/>
+          <w:noProof/>
+        </w:rPr>
+        <w:t>1</w:t>
+      </w:r>
+      <w:r>
+        <w:rPr>
+          <w:rFonts w:ascii="Times New Roman" w:hAnsi="Times New Roman"/>
+        </w:rPr>
+        <w:fldChar w:fldCharType="end"/>
+      </w:r>
+      <w:r>
+        <w:rPr>
+          <w:rFonts w:ascii="Times New Roman" w:hAnsi="Times New Roman"/>
+        </w:rPr>
+        <w:t xml:space="preserve"> </w:t>
+      </w:r>
+      <w:r>
+        <w:rPr>
+          <w:rFonts w:ascii="Times New Roman" w:hAnsi="Times New Roman"/>
+        </w:rPr>
+        <w:t xml:space="preserve">for initialization </w:t>
+      </w:r>
+      <w:proofErr w:type="spellStart"/>
+      <w:r>
+        <w:rPr>
+          <w:rFonts w:ascii="Times New Roman" w:hAnsi="Times New Roman"/>
+        </w:rPr>
+        <w:t>pseudocode</w:t>
+      </w:r>
+      <w:proofErr w:type="spellEnd"/>
+      <w:r>
+        <w:rPr>
+          <w:rFonts w:ascii="Times New Roman" w:hAnsi="Times New Roman"/>
+        </w:rPr>
+        <w:t>, and below for a more detailed description of the initialization procedure.</w:t>
+      </w:r>
+    </w:p>
+    <w:p>
+      <w:pPr>
+        <w:rPr>
+          <w:rFonts w:ascii="Times New Roman" w:hAnsi="Times New Roman"/>
+        </w:rPr>
+      </w:pPr>
+    </w:p>
+    <w:p>
+      <w:pPr>
+        <w:rPr>
+          <w:rFonts w:ascii="Times New Roman" w:hAnsi="Times New Roman"/>
+        </w:rPr>
+      </w:pPr>
+      <w:r>
+        <w:rPr>
+          <w:rFonts w:ascii="Times New Roman" w:hAnsi="Times New Roman"/>
+          <w:noProof/>
+          <w:lang w:eastAsia="zh-TW"/>
+        </w:rPr>
+        <w:pict>
+          <v:shapetype id="_x0000_t202" coordsize="21600,21600" o:spt="202" path="m,l,21600r21600,l21600,xe">
+            <v:stroke joinstyle="miter"/>
+            <v:path gradientshapeok="t" o:connecttype="rect"/>
+          </v:shapetype>
+          <v:shape id="_x0000_s1027" type="#_x0000_t202" style="position:absolute;margin-left:0;margin-top:0;width:431.5pt;height:123.85pt;z-index:1;mso-height-percent:200;mso-position-horizontal-relative:char;mso-position-vertical-relative:line;mso-height-percent:200;mso-width-relative:margin;mso-height-relative:margin">
+            <v:textbox style="mso-fit-shape-to-text:t">
+              <w:txbxContent>
+                <w:p>
+                  <w:pPr>
+                    <w:rPr>
+                      <w:rFonts w:ascii="Consolas" w:hAnsi="Consolas" w:cs="Consolas"/>
+                      <w:sz w:val="22"/>
+                      <w:szCs w:val="22"/>
+                    </w:rPr>
+                  </w:pPr>
+                  <w:proofErr w:type="gramStart"/>
+                  <w:r>
+                    <w:rPr>
+                      <w:rFonts w:ascii="Consolas" w:hAnsi="Consolas" w:cs="Consolas"/>
+                      <w:sz w:val="22"/>
+                      <w:szCs w:val="22"/>
+                    </w:rPr>
+                    <w:t>initialize</w:t>
+                  </w:r>
+                  <w:proofErr w:type="gramEnd"/>
+                  <w:r>
+                    <w:rPr>
+                      <w:rFonts w:ascii="Consolas" w:hAnsi="Consolas" w:cs="Consolas"/>
+                      <w:sz w:val="22"/>
+                      <w:szCs w:val="22"/>
+                    </w:rPr>
+                    <w:t xml:space="preserve"> UART0 for interrupts</w:t>
+                  </w:r>
+                </w:p>
+                <w:p>
+                  <w:pPr>
+                    <w:rPr>
+                      <w:rFonts w:ascii="Consolas" w:hAnsi="Consolas" w:cs="Consolas"/>
+                      <w:sz w:val="22"/>
+                      <w:szCs w:val="22"/>
+                    </w:rPr>
+                  </w:pPr>
+                  <w:proofErr w:type="gramStart"/>
+                  <w:r>
+                    <w:rPr>
+                      <w:rFonts w:ascii="Consolas" w:hAnsi="Consolas" w:cs="Consolas"/>
+                      <w:sz w:val="22"/>
+                      <w:szCs w:val="22"/>
+                    </w:rPr>
+                    <w:t>initialize</w:t>
+                  </w:r>
+                  <w:proofErr w:type="gramEnd"/>
+                  <w:r>
+                    <w:rPr>
+                      <w:rFonts w:ascii="Consolas" w:hAnsi="Consolas" w:cs="Consolas"/>
+                      <w:sz w:val="22"/>
+                      <w:szCs w:val="22"/>
+                    </w:rPr>
+                    <w:t xml:space="preserve"> UART1 for polling</w:t>
+                  </w:r>
+                </w:p>
+                <w:p>
+                  <w:pPr>
+                    <w:rPr>
+                      <w:rFonts w:ascii="Consolas" w:hAnsi="Consolas" w:cs="Consolas"/>
+                      <w:sz w:val="22"/>
+                      <w:szCs w:val="22"/>
+                    </w:rPr>
+                  </w:pPr>
+                  <w:proofErr w:type="gramStart"/>
+                  <w:r>
+                    <w:rPr>
+                      <w:rFonts w:ascii="Consolas" w:hAnsi="Consolas" w:cs="Consolas"/>
+                      <w:sz w:val="22"/>
+                      <w:szCs w:val="22"/>
+                    </w:rPr>
+                    <w:t>initialize</w:t>
+                  </w:r>
+                  <w:proofErr w:type="gramEnd"/>
+                  <w:r>
+                    <w:rPr>
+                      <w:rFonts w:ascii="Consolas" w:hAnsi="Consolas" w:cs="Consolas"/>
+                      <w:sz w:val="22"/>
+                      <w:szCs w:val="22"/>
+                    </w:rPr>
+                    <w:t xml:space="preserve"> Timer0</w:t>
+                  </w:r>
+                </w:p>
+                <w:p>
+                  <w:pPr>
+                    <w:rPr>
+                      <w:rFonts w:ascii="Consolas" w:hAnsi="Consolas" w:cs="Consolas"/>
+                      <w:sz w:val="22"/>
+                      <w:szCs w:val="22"/>
+                    </w:rPr>
+                  </w:pPr>
+                  <w:proofErr w:type="gramStart"/>
+                  <w:r>
+                    <w:rPr>
+                      <w:rFonts w:ascii="Consolas" w:hAnsi="Consolas" w:cs="Consolas"/>
+                      <w:sz w:val="22"/>
+                      <w:szCs w:val="22"/>
+                    </w:rPr>
+                    <w:t>initialize</w:t>
+                  </w:r>
+                  <w:proofErr w:type="gramEnd"/>
+                  <w:r>
+                    <w:rPr>
+                      <w:rFonts w:ascii="Consolas" w:hAnsi="Consolas" w:cs="Consolas"/>
+                      <w:sz w:val="22"/>
+                      <w:szCs w:val="22"/>
+                    </w:rPr>
+                    <w:t xml:space="preserve"> memory</w:t>
+                  </w:r>
+                </w:p>
+                <w:p>
+                  <w:pPr>
+                    <w:rPr>
+                      <w:rFonts w:ascii="Consolas" w:hAnsi="Consolas" w:cs="Consolas"/>
+                      <w:sz w:val="22"/>
+                      <w:szCs w:val="22"/>
+                    </w:rPr>
+                  </w:pPr>
+                  <w:proofErr w:type="gramStart"/>
+                  <w:r>
+                    <w:rPr>
+                      <w:rFonts w:ascii="Consolas" w:hAnsi="Consolas" w:cs="Consolas"/>
+                      <w:sz w:val="22"/>
+                      <w:szCs w:val="22"/>
+                    </w:rPr>
+                    <w:t>initialize</w:t>
+                  </w:r>
+                  <w:proofErr w:type="gramEnd"/>
+                  <w:r>
+                    <w:rPr>
+                      <w:rFonts w:ascii="Consolas" w:hAnsi="Consolas" w:cs="Consolas"/>
+                      <w:sz w:val="22"/>
+                      <w:szCs w:val="22"/>
+                    </w:rPr>
+                    <w:t xml:space="preserve"> processes (system, user, and interrupt)</w:t>
+                  </w:r>
+                </w:p>
+                <w:p>
+                  <w:pPr>
+                    <w:rPr>
+                      <w:rFonts w:ascii="Consolas" w:hAnsi="Consolas" w:cs="Consolas"/>
+                      <w:sz w:val="22"/>
+                      <w:szCs w:val="22"/>
+                    </w:rPr>
+                  </w:pPr>
+                </w:p>
+                <w:p>
+                  <w:pPr>
+                    <w:rPr>
+                      <w:sz w:val="22"/>
+                      <w:szCs w:val="22"/>
+                    </w:rPr>
+                  </w:pPr>
+                  <w:proofErr w:type="gramStart"/>
+                  <w:r>
+                    <w:rPr>
+                      <w:rFonts w:ascii="Consolas" w:hAnsi="Consolas" w:cs="Consolas"/>
+                      <w:sz w:val="22"/>
+                      <w:szCs w:val="22"/>
+                    </w:rPr>
+                    <w:t>start</w:t>
+                  </w:r>
+                  <w:proofErr w:type="gramEnd"/>
+                  <w:r>
+                    <w:rPr>
+                      <w:rFonts w:ascii="Consolas" w:hAnsi="Consolas" w:cs="Consolas"/>
+                      <w:sz w:val="22"/>
+                      <w:szCs w:val="22"/>
+                    </w:rPr>
+                    <w:t xml:space="preserve"> the first process</w:t>
+                  </w:r>
+                </w:p>
+              </w:txbxContent>
+            </v:textbox>
+          </v:shape>
+        </w:pict>
+      </w:r>
+      <w:r>
+        <w:rPr>
+          <w:rFonts w:ascii="Times New Roman" w:hAnsi="Times New Roman"/>
+        </w:rPr>
+        <w:pict>
+          <v:shapetype id="_x0000_t75" coordsize="21600,21600" o:spt="75" o:preferrelative="t" path="m@4@5l@4@11@9@11@9@5xe" filled="f" stroked="f">
+            <v:stroke joinstyle="miter"/>
+            <v:formulas>
+              <v:f eqn="if lineDrawn pixelLineWidth 0"/>
+              <v:f eqn="sum @0 1 0"/>
+              <v:f eqn="sum 0 0 @1"/>
+              <v:f eqn="prod @2 1 2"/>
+              <v:f eqn="prod @3 21600 pixelWidth"/>
+              <v:f eqn="prod @3 21600 pixelHeight"/>
+              <v:f eqn="sum @0 0 1"/>
+              <v:f eqn="prod @6 1 2"/>
+              <v:f eqn="prod @7 21600 pixelWidth"/>
+              <v:f eqn="sum @8 21600 0"/>
+              <v:f eqn="prod @7 21600 pixelHeight"/>
+              <v:f eqn="sum @10 21600 0"/>
+            </v:formulas>
+            <v:path o:extrusionok="f" gradientshapeok="t" o:connecttype="rect"/>
+            <o:lock v:ext="edit" aspectratio="t"/>
+          </v:shapetype>
+          <v:shape id="_x0000_i1025" type="#_x0000_t75" style="width:431.25pt;height:98.25pt">
+            <v:imagedata croptop="-65520f" cropbottom="65520f"/>
+          </v:shape>
+        </w:pict>
+      </w:r>
+    </w:p>
+    <w:p>
+      <w:pPr>
+        <w:keepNext/>
+        <w:jc w:val="center"/>
+        <w:rPr>
+          <w:rFonts w:ascii="Times New Roman" w:hAnsi="Times New Roman"/>
+        </w:rPr>
+      </w:pPr>
+    </w:p>
+    <w:p>
+      <w:pPr>
+        <w:keepNext/>
+        <w:jc w:val="center"/>
+        <w:rPr>
+          <w:rFonts w:ascii="Times New Roman" w:hAnsi="Times New Roman"/>
+        </w:rPr>
+      </w:pPr>
+      <w:bookmarkStart w:id="65" w:name="_Ref384239940"/>
+      <w:r>
+        <w:rPr>
+          <w:rFonts w:ascii="Times New Roman" w:hAnsi="Times New Roman"/>
+        </w:rPr>
+        <w:t xml:space="preserve">Listing </w:t>
+      </w:r>
+      <w:r>
+        <w:rPr>
+          <w:rFonts w:ascii="Times New Roman" w:hAnsi="Times New Roman"/>
+        </w:rPr>
+        <w:fldChar w:fldCharType="begin"/>
+      </w:r>
+      <w:r>
+        <w:rPr>
+          <w:rFonts w:ascii="Times New Roman" w:hAnsi="Times New Roman"/>
+        </w:rPr>
+        <w:instrText xml:space="preserve"> SEQ Listing \* ARABIC </w:instrText>
+      </w:r>
+      <w:r>
+        <w:rPr>
+          <w:rFonts w:ascii="Times New Roman" w:hAnsi="Times New Roman"/>
+        </w:rPr>
+        <w:fldChar w:fldCharType="separate"/>
+      </w:r>
+      <w:r>
+        <w:rPr>
+          <w:rFonts w:ascii="Times New Roman" w:hAnsi="Times New Roman"/>
+          <w:noProof/>
+        </w:rPr>
+        <w:t>1</w:t>
+      </w:r>
+      <w:r>
+        <w:rPr>
+          <w:rFonts w:ascii="Times New Roman" w:hAnsi="Times New Roman"/>
+        </w:rPr>
+        <w:fldChar w:fldCharType="end"/>
+      </w:r>
+      <w:bookmarkEnd w:id="65"/>
+      <w:r>
+        <w:rPr>
+          <w:rFonts w:ascii="Times New Roman" w:hAnsi="Times New Roman"/>
+        </w:rPr>
+        <w:t xml:space="preserve"> Initialization </w:t>
+      </w:r>
+      <w:proofErr w:type="spellStart"/>
+      <w:r>
+        <w:rPr>
+          <w:rFonts w:ascii="Times New Roman" w:hAnsi="Times New Roman"/>
+        </w:rPr>
+        <w:t>pseudocode</w:t>
+      </w:r>
+      <w:proofErr w:type="spellEnd"/>
+    </w:p>
+    <w:p>
+      <w:pPr>
+        <w:keepNext/>
+        <w:rPr>
+          <w:rFonts w:ascii="Times New Roman" w:hAnsi="Times New Roman"/>
+        </w:rPr>
+      </w:pPr>
+    </w:p>
+    <w:p>
+      <w:pPr>
+        <w:keepNext/>
+        <w:rPr>
+          <w:rFonts w:ascii="Times New Roman" w:hAnsi="Times New Roman"/>
+        </w:rPr>
+      </w:pPr>
+      <w:r>
+        <w:rPr>
+          <w:rFonts w:ascii="Times New Roman" w:hAnsi="Times New Roman"/>
+        </w:rPr>
+        <w:t xml:space="preserve">First, </w:t>
+      </w:r>
+      <w:r>
+        <w:rPr>
+          <w:rFonts w:ascii="Times New Roman" w:hAnsi="Times New Roman"/>
+        </w:rPr>
+        <w:t>the interrupt-driven UART0 and polling UART1</w:t>
+      </w:r>
+      <w:r>
+        <w:rPr>
+          <w:rFonts w:ascii="Times New Roman" w:hAnsi="Times New Roman"/>
+        </w:rPr>
+        <w:t xml:space="preserve"> are initialized</w:t>
+      </w:r>
+      <w:r>
+        <w:rPr>
+          <w:rFonts w:ascii="Times New Roman" w:hAnsi="Times New Roman"/>
+        </w:rPr>
+        <w:t>. This initialization consists mainly of assembly code that sets certain bits at the</w:t>
+      </w:r>
+      <w:r>
+        <w:rPr>
+          <w:rFonts w:ascii="Times New Roman" w:hAnsi="Times New Roman"/>
+        </w:rPr>
+        <w:t xml:space="preserve"> hardware level so that we can use UART0 for interrupt-driven user input and UART1 for printing debug statements by polling. Next, </w:t>
+      </w:r>
+      <w:r>
+        <w:rPr>
+          <w:rFonts w:ascii="Times New Roman" w:hAnsi="Times New Roman"/>
+        </w:rPr>
+        <w:t>we initialize a timer to tick at every millisecond, which is again mostly done through assembly code. This allows us to send delayed messages and have a working wall clock. Once all of the hardware is initialized, the memory and processes can be set up. Initializing memory consists of allocating memory for PCB pointers and stacks, all of the priority queues (the ready queue, the blocked on memory queue, the blocked on message receive queue, and the delayed message queue), and the heap used for requesting and releasing memory dynamically. Note that we</w:t>
+      </w:r>
+      <w:r>
+        <w:rPr>
+          <w:rFonts w:ascii="Times New Roman" w:hAnsi="Times New Roman"/>
+        </w:rPr>
+        <w:t xml:space="preserve"> use a macro defined memory block size of 128 bytes (found in </w:t>
+      </w:r>
+      <w:proofErr w:type="spellStart"/>
+      <w:r>
+        <w:rPr>
+          <w:rFonts w:ascii="Times New Roman" w:hAnsi="Times New Roman"/>
+        </w:rPr>
+        <w:t>k_rtx.h</w:t>
+      </w:r>
+      <w:proofErr w:type="spellEnd"/>
+      <w:r>
+        <w:rPr>
+          <w:rFonts w:ascii="Times New Roman" w:hAnsi="Times New Roman"/>
+        </w:rPr>
+        <w:t xml:space="preserve">) to allocate memory for our blocks in the heap. We also have a special debug flag (DEBUG_CUSTOM_HEAP) that allows us to specify the number of blocks (NUM_HEAP_BLOCKS in </w:t>
+      </w:r>
+      <w:proofErr w:type="spellStart"/>
+      <w:r>
+        <w:rPr>
+          <w:rFonts w:ascii="Times New Roman" w:hAnsi="Times New Roman"/>
+        </w:rPr>
+        <w:t>k_rtx.h</w:t>
+      </w:r>
+      <w:proofErr w:type="spellEnd"/>
+      <w:r>
+        <w:rPr>
+          <w:rFonts w:ascii="Times New Roman" w:hAnsi="Times New Roman"/>
+        </w:rPr>
+        <w:t xml:space="preserve">) to allocate memory for in the heap. If the flag is not set in the target options, then we keep allocating memory for blocks until we run out of space. This allows us to request over two hundred memory blocks at once, optimizing for maximum memory usage. Once the memory has been initialized, we proceed to initialize the processes. </w:t>
+      </w:r>
+    </w:p>
+    <w:p>
+      <w:pPr>
         <w:pStyle w:val="Heading1"/>
         <w:rPr>
           <w:rFonts w:ascii="Times New Roman" w:hAnsi="Times New Roman"/>
           <w:color w:val="auto"/>
         </w:rPr>
       </w:pPr>
-      <w:bookmarkStart w:id="65" w:name="_Toc258014217"/>
+      <w:bookmarkStart w:id="66" w:name="_Toc258014217"/>
       <w:r>
         <w:rPr>
           <w:rFonts w:ascii="Times New Roman" w:hAnsi="Times New Roman"/>
@@ -11196,7 +11692,7 @@
         </w:rPr>
         <w:t>Chapter 7 – Testing</w:t>
       </w:r>
-      <w:bookmarkEnd w:id="65"/>
+      <w:bookmarkEnd w:id="66"/>
     </w:p>
     <w:p>
       <w:pPr>
@@ -11227,7 +11723,14 @@
         <w:rPr>
           <w:rFonts w:ascii="Times New Roman" w:hAnsi="Times New Roman"/>
         </w:rPr>
-        <w:t>gh PID_P6 all get run, set a flag, and get blocked on message receive. PID_P2 completes execution and also gets blocked on message receive. Once PID_P1 prints the results of the priority tests, it sends messages to PID_P3 through PID_P6 when appropriate to test the different areas of the code. Just before the results of the tests are printed, the relevant test process is blocked on receive message so that we avoid returning to it. Note that the wall clock and user input (i.e. most of UART) were tested manually, as well as the hotkeys. Also note that during the P3 demo, it was learned that it would have been best to continuously release the processor once the test processes had finished running, rather than have them all blocked on receive message. This would have simplified testing the ready queue hotkey testing.</w:t>
+        <w:t xml:space="preserve">gh PID_P6 all get run, set a flag, and get blocked on message receive. PID_P2 completes execution and also gets blocked on message receive. Once PID_P1 prints the results of the priority tests, it sends messages to PID_P3 through PID_P6 when appropriate to test the different areas of the code. Just before the results of the tests are printed, the relevant test process is blocked on receive message so that we avoid returning to it. Note that the wall clock and user input (i.e. most of UART) were tested manually, as well as the hotkeys. Also note that during the P3 demo, it was learned that it would have been best to continuously </w:t>
+      </w:r>
+      <w:r>
+        <w:rPr>
+          <w:rFonts w:ascii="Times New Roman" w:hAnsi="Times New Roman"/>
+        </w:rPr>
+        <w:lastRenderedPageBreak/>
+        <w:t>release the processor once the test processes had finished running, rather than have them all blocked on receive message. This would have simplified testing the ready queue hotkey testing.</w:t>
       </w:r>
       <w:r>
         <w:rPr>
@@ -11244,7 +11747,7 @@
           <w:color w:val="auto"/>
         </w:rPr>
       </w:pPr>
-      <w:bookmarkStart w:id="66" w:name="_Toc258014218"/>
+      <w:bookmarkStart w:id="67" w:name="_Toc258014218"/>
       <w:r>
         <w:rPr>
           <w:rFonts w:ascii="Times New Roman" w:hAnsi="Times New Roman"/>
@@ -11252,7 +11755,7 @@
         </w:rPr>
         <w:t>Chapter 8 – Major Design Changes</w:t>
       </w:r>
-      <w:bookmarkEnd w:id="66"/>
+      <w:bookmarkEnd w:id="67"/>
     </w:p>
     <w:p>
       <w:pPr>
@@ -11269,16 +11772,15 @@
           <w:color w:val="auto"/>
         </w:rPr>
       </w:pPr>
-      <w:bookmarkStart w:id="67" w:name="_Toc258014219"/>
-      <w:r>
-        <w:rPr>
-          <w:rFonts w:ascii="Times New Roman" w:hAnsi="Times New Roman"/>
-          <w:color w:val="auto"/>
-        </w:rPr>
-        <w:lastRenderedPageBreak/>
+      <w:bookmarkStart w:id="68" w:name="_Toc258014219"/>
+      <w:r>
+        <w:rPr>
+          <w:rFonts w:ascii="Times New Roman" w:hAnsi="Times New Roman"/>
+          <w:color w:val="auto"/>
+        </w:rPr>
         <w:t>Chapter 9 – Timing Analysis</w:t>
       </w:r>
-      <w:bookmarkEnd w:id="67"/>
+      <w:bookmarkEnd w:id="68"/>
     </w:p>
     <w:p>
       <w:pPr>
@@ -11288,7 +11790,7 @@
           <w:color w:val="auto"/>
         </w:rPr>
       </w:pPr>
-      <w:bookmarkStart w:id="68" w:name="_Toc258014220"/>
+      <w:bookmarkStart w:id="69" w:name="_Toc258014220"/>
       <w:r>
         <w:rPr>
           <w:rFonts w:ascii="Times New Roman" w:hAnsi="Times New Roman"/>
@@ -11296,7 +11798,7 @@
         </w:rPr>
         <w:t>Chapter 10 – Lessons Learned</w:t>
       </w:r>
-      <w:bookmarkEnd w:id="68"/>
+      <w:bookmarkEnd w:id="69"/>
     </w:p>
     <w:p>
       <w:pPr>
@@ -11313,8 +11815,8 @@
           <w:color w:val="auto"/>
         </w:rPr>
       </w:pPr>
-      <w:bookmarkStart w:id="69" w:name="_Toc257246474"/>
-      <w:bookmarkStart w:id="70" w:name="_Toc258014221"/>
+      <w:bookmarkStart w:id="70" w:name="_Toc257246474"/>
+      <w:bookmarkStart w:id="71" w:name="_Toc258014221"/>
       <w:r>
         <w:rPr>
           <w:rFonts w:ascii="Times New Roman" w:hAnsi="Times New Roman" w:cs="Times New Roman"/>
@@ -11322,8 +11824,8 @@
         </w:rPr>
         <w:t>10.1 Memory Management</w:t>
       </w:r>
-      <w:bookmarkEnd w:id="69"/>
       <w:bookmarkEnd w:id="70"/>
+      <w:bookmarkEnd w:id="71"/>
     </w:p>
     <w:p>
       <w:pPr>
@@ -11375,8 +11877,8 @@
           <w:color w:val="auto"/>
         </w:rPr>
       </w:pPr>
-      <w:bookmarkStart w:id="71" w:name="_Toc257246475"/>
-      <w:bookmarkStart w:id="72" w:name="_Toc258014222"/>
+      <w:bookmarkStart w:id="72" w:name="_Toc257246475"/>
+      <w:bookmarkStart w:id="73" w:name="_Toc258014222"/>
       <w:r>
         <w:rPr>
           <w:rFonts w:ascii="Times New Roman" w:hAnsi="Times New Roman" w:cs="Times New Roman"/>
@@ -11400,8 +11902,8 @@
         </w:rPr>
         <w:t xml:space="preserve"> Different Files</w:t>
       </w:r>
-      <w:bookmarkEnd w:id="71"/>
       <w:bookmarkEnd w:id="72"/>
+      <w:bookmarkEnd w:id="73"/>
     </w:p>
     <w:p>
       <w:pPr>
@@ -11466,8 +11968,8 @@
           <w:color w:val="auto"/>
         </w:rPr>
       </w:pPr>
-      <w:bookmarkStart w:id="73" w:name="_Toc257246476"/>
-      <w:bookmarkStart w:id="74" w:name="_Toc258014223"/>
+      <w:bookmarkStart w:id="74" w:name="_Toc257246476"/>
+      <w:bookmarkStart w:id="75" w:name="_Toc258014223"/>
       <w:r>
         <w:rPr>
           <w:rFonts w:ascii="Times New Roman" w:hAnsi="Times New Roman" w:cs="Times New Roman"/>
@@ -11475,8 +11977,8 @@
         </w:rPr>
         <w:t>10.3 Preemption</w:t>
       </w:r>
-      <w:bookmarkEnd w:id="73"/>
       <w:bookmarkEnd w:id="74"/>
+      <w:bookmarkEnd w:id="75"/>
     </w:p>
     <w:p>
       <w:pPr>
@@ -11513,8 +12015,8 @@
           <w:color w:val="auto"/>
         </w:rPr>
       </w:pPr>
-      <w:bookmarkStart w:id="75" w:name="_Toc257246477"/>
-      <w:bookmarkStart w:id="76" w:name="_Toc258014224"/>
+      <w:bookmarkStart w:id="76" w:name="_Toc257246477"/>
+      <w:bookmarkStart w:id="77" w:name="_Toc258014224"/>
       <w:r>
         <w:rPr>
           <w:rFonts w:ascii="Times New Roman" w:hAnsi="Times New Roman" w:cs="Times New Roman"/>
@@ -11522,8 +12024,8 @@
         </w:rPr>
         <w:t>10.4 Pointer vs. Non-Pointer Queue</w:t>
       </w:r>
-      <w:bookmarkEnd w:id="75"/>
       <w:bookmarkEnd w:id="76"/>
+      <w:bookmarkEnd w:id="77"/>
     </w:p>
     <w:p>
       <w:pPr>
@@ -11542,29 +12044,177 @@
         <w:rPr>
           <w:rFonts w:ascii="Times New Roman" w:eastAsia="Times New Roman" w:hAnsi="Times New Roman"/>
         </w:rPr>
-        <w:t xml:space="preserve">We encountered two issues with our generic queue data structure, both related to using copies of data structures instead of copies of pointers to those structures. The problem was that in some functions we had created local variables and modified them, thinking that this changed the Queue. However, the local variables were only copies of Queues </w:t>
-      </w:r>
+        <w:t xml:space="preserve">We encountered two issues with our generic queue data structure, both related to using copies of data structures instead of copies of pointers to those structures. The problem was that in some functions we had created local variables and modified them, thinking that this changed the Queue. However, the local variables were only copies of Queues and </w:t>
+      </w:r>
+      <w:proofErr w:type="spellStart"/>
       <w:r>
         <w:rPr>
           <w:rFonts w:ascii="Times New Roman" w:eastAsia="Times New Roman" w:hAnsi="Times New Roman"/>
         </w:rPr>
+        <w:t>QNodes</w:t>
+      </w:r>
+      <w:proofErr w:type="spellEnd"/>
+      <w:r>
+        <w:rPr>
+          <w:rFonts w:ascii="Times New Roman" w:eastAsia="Times New Roman" w:hAnsi="Times New Roman"/>
+        </w:rPr>
+        <w:t>, and after some debugging, we realized we needed to use pointers to update the actual data structures.</w:t>
+      </w:r>
+    </w:p>
+    <w:p>
+      <w:pPr>
+        <w:rPr>
+          <w:rFonts w:ascii="Times New Roman" w:hAnsi="Times New Roman"/>
+        </w:rPr>
+      </w:pPr>
+    </w:p>
+    <w:p>
+      <w:pPr>
+        <w:pStyle w:val="Heading2"/>
+        <w:rPr>
+          <w:rFonts w:ascii="Times New Roman" w:hAnsi="Times New Roman" w:cs="Times New Roman"/>
+          <w:color w:val="auto"/>
+        </w:rPr>
+      </w:pPr>
+      <w:bookmarkStart w:id="78" w:name="_Toc257246478"/>
+      <w:bookmarkStart w:id="79" w:name="_Toc258014225"/>
+      <w:r>
+        <w:rPr>
+          <w:rFonts w:ascii="Times New Roman" w:hAnsi="Times New Roman" w:cs="Times New Roman"/>
+          <w:color w:val="auto"/>
+        </w:rPr>
+        <w:t>10.5 Getting Code onto the Cortex M3</w:t>
+      </w:r>
+      <w:bookmarkEnd w:id="78"/>
+      <w:bookmarkEnd w:id="79"/>
+    </w:p>
+    <w:p>
+      <w:pPr>
+        <w:rPr>
+          <w:rFonts w:ascii="Times New Roman" w:hAnsi="Times New Roman"/>
+        </w:rPr>
+      </w:pPr>
+    </w:p>
+    <w:p>
+      <w:pPr>
+        <w:rPr>
+          <w:rFonts w:ascii="Times New Roman" w:eastAsia="Times New Roman" w:hAnsi="Times New Roman"/>
+        </w:rPr>
+      </w:pPr>
+      <w:r>
+        <w:rPr>
+          <w:rFonts w:ascii="Times New Roman" w:eastAsia="Times New Roman" w:hAnsi="Times New Roman"/>
+        </w:rPr>
+        <w:t>When we went to flash the code onto the Cortex M3, we were getting errors saying that the code could not be flashed successfully. Another student faced the same issue and recommended copying our source files into a new project and trying to flash the processor again. This approach fixed our problem.</w:t>
+      </w:r>
+    </w:p>
+    <w:p>
+      <w:pPr>
+        <w:rPr>
+          <w:rFonts w:ascii="Times New Roman" w:hAnsi="Times New Roman"/>
+        </w:rPr>
+      </w:pPr>
+    </w:p>
+    <w:p>
+      <w:pPr>
+        <w:pStyle w:val="Heading2"/>
+        <w:rPr>
+          <w:rFonts w:ascii="Times New Roman" w:hAnsi="Times New Roman" w:cs="Times New Roman"/>
+          <w:color w:val="auto"/>
+        </w:rPr>
+      </w:pPr>
+      <w:bookmarkStart w:id="80" w:name="_Toc257246479"/>
+      <w:bookmarkStart w:id="81" w:name="_Toc258014226"/>
+      <w:r>
+        <w:rPr>
+          <w:rFonts w:ascii="Times New Roman" w:hAnsi="Times New Roman" w:cs="Times New Roman"/>
+          <w:color w:val="auto"/>
+        </w:rPr>
+        <w:t>10.6 Pointer Initialization</w:t>
+      </w:r>
+      <w:bookmarkEnd w:id="80"/>
+      <w:bookmarkEnd w:id="81"/>
+    </w:p>
+    <w:p>
+      <w:pPr>
+        <w:rPr>
+          <w:rFonts w:ascii="Times New Roman" w:hAnsi="Times New Roman"/>
+        </w:rPr>
+      </w:pPr>
+    </w:p>
+    <w:p>
+      <w:pPr>
+        <w:rPr>
+          <w:rFonts w:ascii="Times New Roman" w:hAnsi="Times New Roman"/>
+        </w:rPr>
+      </w:pPr>
+      <w:r>
+        <w:rPr>
+          <w:rFonts w:ascii="Times New Roman" w:eastAsia="Times New Roman" w:hAnsi="Times New Roman"/>
+        </w:rPr>
+        <w:t>When we ran our program on the simulator, everything was fine; however, running our code on the hardware caused Hard Faults. The issue ended up being that we assumed pointers were initialized to NULL. It turns out that the simulator initializes pointers to NULL, but the hardware does not. Thus, we had to add initialization functions to our data structures to initialize all pointer values to NULL, else face the dire consequences of trying to access invalid pointers.</w:t>
+      </w:r>
+    </w:p>
+    <w:p>
+      <w:pPr>
+        <w:rPr>
+          <w:rFonts w:ascii="Times New Roman" w:hAnsi="Times New Roman"/>
+        </w:rPr>
+      </w:pPr>
+    </w:p>
+    <w:p>
+      <w:pPr>
+        <w:pStyle w:val="Heading2"/>
+        <w:rPr>
+          <w:rFonts w:ascii="Times New Roman" w:hAnsi="Times New Roman" w:cs="Times New Roman"/>
+          <w:color w:val="auto"/>
+        </w:rPr>
+      </w:pPr>
+      <w:bookmarkStart w:id="82" w:name="_Toc257246496"/>
+      <w:bookmarkStart w:id="83" w:name="_Toc258014227"/>
+      <w:r>
+        <w:rPr>
+          <w:rFonts w:ascii="Times New Roman" w:hAnsi="Times New Roman" w:cs="Times New Roman"/>
+          <w:color w:val="auto"/>
+        </w:rPr>
+        <w:t>10.7 Message Structure</w:t>
+      </w:r>
+      <w:bookmarkEnd w:id="82"/>
+      <w:bookmarkEnd w:id="83"/>
+    </w:p>
+    <w:p>
+      <w:pPr>
+        <w:rPr>
+          <w:rFonts w:ascii="Times New Roman" w:hAnsi="Times New Roman"/>
+        </w:rPr>
+      </w:pPr>
+    </w:p>
+    <w:p>
+      <w:pPr>
+        <w:rPr>
+          <w:rFonts w:ascii="Times New Roman" w:hAnsi="Times New Roman"/>
+        </w:rPr>
+      </w:pPr>
+      <w:r>
+        <w:rPr>
+          <w:rFonts w:ascii="Times New Roman" w:hAnsi="Times New Roman"/>
+        </w:rPr>
+        <w:t xml:space="preserve">When implementing the IPC primitives, one of the problems faced was how to implement the structure of the message envelope. The issue was whether to split the data into a kernel and user view or to include all of the details in the message envelope structure but hide the certain parts from the kernel view. The latter was what was chosen. The message envelope structure includes all of the necessary details mentioned in Section 2.1.1. Essentially, it is split into two sections: the header, the content only accessible to the kernel, and the message content, accessible to the user and the kernel. To deal with the accessibility, the header part of the message envelope can only be accessed through the use of offsets of the addresses. When implementing the stress tests, process c needed to have the messages in message envelopes instead of message buffers, since it needed to be able to store them in a queue. However, the user processes do not have access to the message headers, and so they cannot send and receive message envelopes. The work around to this problem was to have two converter functions from messages to envelopes and envelopes to messages. All of the stress processes would be sending messages through the message buffer, but when process C needed to add or remove messages from </w:t>
+      </w:r>
+      <w:r>
+        <w:rPr>
+          <w:rFonts w:ascii="Times New Roman" w:hAnsi="Times New Roman"/>
+        </w:rPr>
         <w:lastRenderedPageBreak/>
-        <w:t xml:space="preserve">and </w:t>
-      </w:r>
-      <w:proofErr w:type="spellStart"/>
-      <w:r>
-        <w:rPr>
-          <w:rFonts w:ascii="Times New Roman" w:eastAsia="Times New Roman" w:hAnsi="Times New Roman"/>
-        </w:rPr>
-        <w:t>QNodes</w:t>
-      </w:r>
-      <w:proofErr w:type="spellEnd"/>
-      <w:r>
-        <w:rPr>
-          <w:rFonts w:ascii="Times New Roman" w:eastAsia="Times New Roman" w:hAnsi="Times New Roman"/>
-        </w:rPr>
-        <w:t>, and after some debugging, we realized we needed to use pointers to update the actual data structures.</w:t>
-      </w:r>
+        <w:t xml:space="preserve">its local queue, it would call the appropriate converter and add or remove that to its queue. </w:t>
+      </w:r>
+    </w:p>
+    <w:p>
+      <w:pPr>
+        <w:rPr>
+          <w:rFonts w:ascii="Times New Roman" w:hAnsi="Times New Roman"/>
+        </w:rPr>
+      </w:pPr>
     </w:p>
     <w:p>
       <w:pPr>
@@ -11581,156 +12231,8 @@
           <w:color w:val="auto"/>
         </w:rPr>
       </w:pPr>
-      <w:bookmarkStart w:id="77" w:name="_Toc257246478"/>
-      <w:bookmarkStart w:id="78" w:name="_Toc258014225"/>
-      <w:r>
-        <w:rPr>
-          <w:rFonts w:ascii="Times New Roman" w:hAnsi="Times New Roman" w:cs="Times New Roman"/>
-          <w:color w:val="auto"/>
-        </w:rPr>
-        <w:t>10.5 Getting Code onto the Cortex M3</w:t>
-      </w:r>
-      <w:bookmarkEnd w:id="77"/>
-      <w:bookmarkEnd w:id="78"/>
-    </w:p>
-    <w:p>
-      <w:pPr>
-        <w:rPr>
-          <w:rFonts w:ascii="Times New Roman" w:hAnsi="Times New Roman"/>
-        </w:rPr>
-      </w:pPr>
-    </w:p>
-    <w:p>
-      <w:pPr>
-        <w:rPr>
-          <w:rFonts w:ascii="Times New Roman" w:eastAsia="Times New Roman" w:hAnsi="Times New Roman"/>
-        </w:rPr>
-      </w:pPr>
-      <w:r>
-        <w:rPr>
-          <w:rFonts w:ascii="Times New Roman" w:eastAsia="Times New Roman" w:hAnsi="Times New Roman"/>
-        </w:rPr>
-        <w:t>When we went to flash the code onto the Cortex M3, we were getting errors saying that the code could not be flashed successfully. Another student faced the same issue and recommended copying our source files into a new project and trying to flash the processor again. This approach fixed our problem.</w:t>
-      </w:r>
-    </w:p>
-    <w:p>
-      <w:pPr>
-        <w:rPr>
-          <w:rFonts w:ascii="Times New Roman" w:hAnsi="Times New Roman"/>
-        </w:rPr>
-      </w:pPr>
-    </w:p>
-    <w:p>
-      <w:pPr>
-        <w:pStyle w:val="Heading2"/>
-        <w:rPr>
-          <w:rFonts w:ascii="Times New Roman" w:hAnsi="Times New Roman" w:cs="Times New Roman"/>
-          <w:color w:val="auto"/>
-        </w:rPr>
-      </w:pPr>
-      <w:bookmarkStart w:id="79" w:name="_Toc257246479"/>
-      <w:bookmarkStart w:id="80" w:name="_Toc258014226"/>
-      <w:r>
-        <w:rPr>
-          <w:rFonts w:ascii="Times New Roman" w:hAnsi="Times New Roman" w:cs="Times New Roman"/>
-          <w:color w:val="auto"/>
-        </w:rPr>
-        <w:t>10.6 Pointer Initialization</w:t>
-      </w:r>
-      <w:bookmarkEnd w:id="79"/>
-      <w:bookmarkEnd w:id="80"/>
-    </w:p>
-    <w:p>
-      <w:pPr>
-        <w:rPr>
-          <w:rFonts w:ascii="Times New Roman" w:hAnsi="Times New Roman"/>
-        </w:rPr>
-      </w:pPr>
-    </w:p>
-    <w:p>
-      <w:pPr>
-        <w:rPr>
-          <w:rFonts w:ascii="Times New Roman" w:hAnsi="Times New Roman"/>
-        </w:rPr>
-      </w:pPr>
-      <w:r>
-        <w:rPr>
-          <w:rFonts w:ascii="Times New Roman" w:eastAsia="Times New Roman" w:hAnsi="Times New Roman"/>
-        </w:rPr>
-        <w:t>When we ran our program on the simulator, everything was fine; however, running our code on the hardware caused Hard Faults. The issue ended up being that we assumed pointers were initialized to NULL. It turns out that the simulator initializes pointers to NULL, but the hardware does not. Thus, we had to add initialization functions to our data structures to initialize all pointer values to NULL, else face the dire consequences of trying to access invalid pointers.</w:t>
-      </w:r>
-    </w:p>
-    <w:p>
-      <w:pPr>
-        <w:rPr>
-          <w:rFonts w:ascii="Times New Roman" w:hAnsi="Times New Roman"/>
-        </w:rPr>
-      </w:pPr>
-    </w:p>
-    <w:p>
-      <w:pPr>
-        <w:pStyle w:val="Heading2"/>
-        <w:rPr>
-          <w:rFonts w:ascii="Times New Roman" w:hAnsi="Times New Roman" w:cs="Times New Roman"/>
-          <w:color w:val="auto"/>
-        </w:rPr>
-      </w:pPr>
-      <w:bookmarkStart w:id="81" w:name="_Toc257246496"/>
-      <w:bookmarkStart w:id="82" w:name="_Toc258014227"/>
-      <w:r>
-        <w:rPr>
-          <w:rFonts w:ascii="Times New Roman" w:hAnsi="Times New Roman" w:cs="Times New Roman"/>
-          <w:color w:val="auto"/>
-        </w:rPr>
-        <w:t>10.7 Message Structure</w:t>
-      </w:r>
-      <w:bookmarkEnd w:id="81"/>
-      <w:bookmarkEnd w:id="82"/>
-    </w:p>
-    <w:p>
-      <w:pPr>
-        <w:rPr>
-          <w:rFonts w:ascii="Times New Roman" w:hAnsi="Times New Roman"/>
-        </w:rPr>
-      </w:pPr>
-    </w:p>
-    <w:p>
-      <w:pPr>
-        <w:rPr>
-          <w:rFonts w:ascii="Times New Roman" w:hAnsi="Times New Roman"/>
-        </w:rPr>
-      </w:pPr>
-      <w:r>
-        <w:rPr>
-          <w:rFonts w:ascii="Times New Roman" w:hAnsi="Times New Roman"/>
-        </w:rPr>
-        <w:t xml:space="preserve">When implementing the IPC primitives, one of the problems faced was how to implement the structure of the message envelope. The issue was whether to split the data into a kernel and user view or to include all of the details in the message envelope structure but hide the certain parts from the kernel view. The latter was what was chosen. The message envelope structure includes all of the necessary details mentioned in Section 2.1.1. Essentially, it is split into two sections: the header, the content only accessible to the kernel, and the message content, accessible to the user and the kernel. To deal with the accessibility, the header part of the message envelope can only be accessed through the use of offsets of the addresses. When implementing the stress tests, process c needed to have the messages in message envelopes instead of message buffers, since it needed to be able to store them in a queue. However, the user processes do not have access to the message headers, and so they cannot send and receive message envelopes. The work around to this problem was to have two converter functions from messages to envelopes and envelopes to messages. All of the stress processes would be sending messages through the message buffer, but when process C needed to add or remove messages from its local queue, it would call the appropriate converter and add or remove that to its queue. </w:t>
-      </w:r>
-    </w:p>
-    <w:p>
-      <w:pPr>
-        <w:rPr>
-          <w:rFonts w:ascii="Times New Roman" w:hAnsi="Times New Roman"/>
-        </w:rPr>
-      </w:pPr>
-    </w:p>
-    <w:p>
-      <w:pPr>
-        <w:rPr>
-          <w:rFonts w:ascii="Times New Roman" w:hAnsi="Times New Roman"/>
-        </w:rPr>
-      </w:pPr>
-    </w:p>
-    <w:p>
-      <w:pPr>
-        <w:pStyle w:val="Heading2"/>
-        <w:rPr>
-          <w:rFonts w:ascii="Times New Roman" w:hAnsi="Times New Roman" w:cs="Times New Roman"/>
-          <w:color w:val="auto"/>
-        </w:rPr>
-      </w:pPr>
-      <w:bookmarkStart w:id="83" w:name="_Toc257246497"/>
-      <w:bookmarkStart w:id="84" w:name="_Toc258014228"/>
+      <w:bookmarkStart w:id="84" w:name="_Toc257246497"/>
+      <w:bookmarkStart w:id="85" w:name="_Toc258014228"/>
       <w:r>
         <w:rPr>
           <w:rFonts w:ascii="Times New Roman" w:hAnsi="Times New Roman" w:cs="Times New Roman"/>
@@ -11738,27 +12240,26 @@
         </w:rPr>
         <w:t>10.8 Issuing CRT Interrupts</w:t>
       </w:r>
-      <w:bookmarkEnd w:id="83"/>
       <w:bookmarkEnd w:id="84"/>
-    </w:p>
-    <w:p>
-      <w:pPr>
-        <w:rPr>
-          <w:rFonts w:ascii="Times New Roman" w:hAnsi="Times New Roman"/>
-        </w:rPr>
-      </w:pPr>
-    </w:p>
-    <w:p>
-      <w:pPr>
-        <w:rPr>
-          <w:rFonts w:ascii="Times New Roman" w:hAnsi="Times New Roman"/>
-        </w:rPr>
-      </w:pPr>
-      <w:r>
-        <w:rPr>
-          <w:rFonts w:ascii="Times New Roman" w:hAnsi="Times New Roman"/>
-        </w:rPr>
-        <w:lastRenderedPageBreak/>
+      <w:bookmarkEnd w:id="85"/>
+    </w:p>
+    <w:p>
+      <w:pPr>
+        <w:rPr>
+          <w:rFonts w:ascii="Times New Roman" w:hAnsi="Times New Roman"/>
+        </w:rPr>
+      </w:pPr>
+    </w:p>
+    <w:p>
+      <w:pPr>
+        <w:rPr>
+          <w:rFonts w:ascii="Times New Roman" w:hAnsi="Times New Roman"/>
+        </w:rPr>
+      </w:pPr>
+      <w:r>
+        <w:rPr>
+          <w:rFonts w:ascii="Times New Roman" w:hAnsi="Times New Roman"/>
+        </w:rPr>
         <w:t>When the user inputs commands, it was unclear whether or not to wait until they finish their input (carriage return) to output their message or if it was necessary to output each character. After asking on the class discussion board, it was clarified that the expected output is that the character should be immediately echoed back to the user. To implement this expectation, the char was sent to the CRT was sent to the console through a message to be echoed back to the console.</w:t>
       </w:r>
     </w:p>
@@ -13487,6 +13988,25 @@
     <w:name w:val="colorlink3"/>
     <w:basedOn w:val="DefaultParagraphFont"/>
     <w:rsid w:val="00695B6E"/>
+  </w:style>
+  <w:style w:type="paragraph" w:styleId="Caption">
+    <w:name w:val="caption"/>
+    <w:basedOn w:val="Normal"/>
+    <w:next w:val="Normal"/>
+    <w:uiPriority w:val="35"/>
+    <w:unhideWhenUsed/>
+    <w:qFormat/>
+    <w:rsid w:val="001C4F4E"/>
+    <w:pPr>
+      <w:spacing w:after="200"/>
+    </w:pPr>
+    <w:rPr>
+      <w:b/>
+      <w:bCs/>
+      <w:color w:val="4F81BD" w:themeColor="accent1"/>
+      <w:sz w:val="18"/>
+      <w:szCs w:val="18"/>
+    </w:rPr>
   </w:style>
 </w:styles>
 </file>
@@ -14368,4 +14888,16 @@
   </a:objectDefaults>
   <a:extraClrSchemeLst/>
 </a:theme>
+</file>
+
+<file path=customXml/item1.xml><?xml version="1.0" encoding="utf-8"?>
+<b:Sources xmlns:b="http://schemas.openxmlformats.org/officeDocument/2006/bibliography" xmlns="http://schemas.openxmlformats.org/officeDocument/2006/bibliography" SelectedStyle="\APA.XSL" StyleName="APA Fifth Edition"/>
+</file>
+
+<file path=customXml/itemProps1.xml><?xml version="1.0" encoding="utf-8"?>
+<ds:datastoreItem xmlns:ds="http://schemas.openxmlformats.org/officeDocument/2006/customXml" ds:itemID="{97DBA2A6-0A0F-4FB7-ACB9-6E463555B6BC}">
+  <ds:schemaRefs>
+    <ds:schemaRef ds:uri="http://schemas.openxmlformats.org/officeDocument/2006/bibliography"/>
+  </ds:schemaRefs>
+</ds:datastoreItem>
 </file>
</xml_diff>

<commit_message>
Completed first draft of Chapter 6 (Initialization)
</commit_message>
<xml_diff>
--- a/RTX DOCUMENTATION.docx
+++ b/RTX DOCUMENTATION.docx
@@ -11675,6 +11675,263 @@
         </w:rPr>
         <w:t xml:space="preserve">) to allocate memory for in the heap. If the flag is not set in the target options, then we keep allocating memory for blocks until we run out of space. This allows us to request over two hundred memory blocks at once, optimizing for maximum memory usage. Once the memory has been initialized, we proceed to initialize the processes. </w:t>
       </w:r>
+      <w:r>
+        <w:rPr>
+          <w:rFonts w:ascii="Times New Roman" w:hAnsi="Times New Roman"/>
+        </w:rPr>
+        <w:t xml:space="preserve">The first step is to call the function in the user test processes that sets up the </w:t>
+      </w:r>
+      <w:proofErr w:type="spellStart"/>
+      <w:r>
+        <w:rPr>
+          <w:rFonts w:ascii="Times New Roman" w:hAnsi="Times New Roman"/>
+        </w:rPr>
+        <w:t>g_test_procs</w:t>
+      </w:r>
+      <w:proofErr w:type="spellEnd"/>
+      <w:r>
+        <w:rPr>
+          <w:rFonts w:ascii="Times New Roman" w:hAnsi="Times New Roman"/>
+        </w:rPr>
+        <w:t xml:space="preserve"> global array of process initialization items (PROC_INIT). This includes setting the user-defined priority, the process id, the user-defined stack size, and the initial stack pointer </w:t>
+      </w:r>
+      <w:proofErr w:type="gramStart"/>
+      <w:r>
+        <w:rPr>
+          <w:rFonts w:ascii="Times New Roman" w:hAnsi="Times New Roman"/>
+        </w:rPr>
+        <w:t>that points</w:t>
+      </w:r>
+      <w:proofErr w:type="gramEnd"/>
+      <w:r>
+        <w:rPr>
+          <w:rFonts w:ascii="Times New Roman" w:hAnsi="Times New Roman"/>
+        </w:rPr>
+        <w:t xml:space="preserve"> to the process’s function. </w:t>
+      </w:r>
+      <w:r>
+        <w:rPr>
+          <w:rFonts w:ascii="Times New Roman" w:hAnsi="Times New Roman"/>
+        </w:rPr>
+        <w:lastRenderedPageBreak/>
+        <w:t xml:space="preserve">Next, we initialize the process table (also PROC_INIT) of the processes which need to be run first to register with the KCD. This means we place the set priority command process, the wall clock process, and the stress test </w:t>
+      </w:r>
+      <w:proofErr w:type="gramStart"/>
+      <w:r>
+        <w:rPr>
+          <w:rFonts w:ascii="Times New Roman" w:hAnsi="Times New Roman"/>
+        </w:rPr>
+        <w:t>A</w:t>
+      </w:r>
+      <w:proofErr w:type="gramEnd"/>
+      <w:r>
+        <w:rPr>
+          <w:rFonts w:ascii="Times New Roman" w:hAnsi="Times New Roman"/>
+        </w:rPr>
+        <w:t xml:space="preserve"> process first in the global </w:t>
+      </w:r>
+      <w:proofErr w:type="spellStart"/>
+      <w:r>
+        <w:rPr>
+          <w:rFonts w:ascii="Times New Roman" w:hAnsi="Times New Roman"/>
+        </w:rPr>
+        <w:t>g_proc_table</w:t>
+      </w:r>
+      <w:proofErr w:type="spellEnd"/>
+      <w:r>
+        <w:rPr>
+          <w:rFonts w:ascii="Times New Roman" w:hAnsi="Times New Roman"/>
+        </w:rPr>
+        <w:t xml:space="preserve"> array. Then, the user test processes are placed in the </w:t>
+      </w:r>
+      <w:proofErr w:type="spellStart"/>
+      <w:r>
+        <w:rPr>
+          <w:rFonts w:ascii="Times New Roman" w:hAnsi="Times New Roman"/>
+        </w:rPr>
+        <w:t>g_proc_table</w:t>
+      </w:r>
+      <w:proofErr w:type="spellEnd"/>
+      <w:r>
+        <w:rPr>
+          <w:rFonts w:ascii="Times New Roman" w:hAnsi="Times New Roman"/>
+        </w:rPr>
+        <w:t xml:space="preserve"> array, using information from the </w:t>
+      </w:r>
+      <w:proofErr w:type="spellStart"/>
+      <w:r>
+        <w:rPr>
+          <w:rFonts w:ascii="Times New Roman" w:hAnsi="Times New Roman"/>
+        </w:rPr>
+        <w:t>g_test_procs</w:t>
+      </w:r>
+      <w:proofErr w:type="spellEnd"/>
+      <w:r>
+        <w:rPr>
+          <w:rFonts w:ascii="Times New Roman" w:hAnsi="Times New Roman"/>
+        </w:rPr>
+        <w:t xml:space="preserve"> array. Next, the remaining processes are initialized in the </w:t>
+      </w:r>
+      <w:proofErr w:type="spellStart"/>
+      <w:r>
+        <w:rPr>
+          <w:rFonts w:ascii="Times New Roman" w:hAnsi="Times New Roman"/>
+        </w:rPr>
+        <w:t>g_proc_table</w:t>
+      </w:r>
+      <w:proofErr w:type="spellEnd"/>
+      <w:r>
+        <w:rPr>
+          <w:rFonts w:ascii="Times New Roman" w:hAnsi="Times New Roman"/>
+        </w:rPr>
+        <w:t xml:space="preserve"> (KCD, CRT, stress test B, stress test C, timer </w:t>
+      </w:r>
+      <w:proofErr w:type="spellStart"/>
+      <w:r>
+        <w:rPr>
+          <w:rFonts w:ascii="Times New Roman" w:hAnsi="Times New Roman"/>
+        </w:rPr>
+        <w:t>i</w:t>
+      </w:r>
+      <w:proofErr w:type="spellEnd"/>
+      <w:r>
+        <w:rPr>
+          <w:rFonts w:ascii="Times New Roman" w:hAnsi="Times New Roman"/>
+        </w:rPr>
+        <w:t xml:space="preserve">-process, UART </w:t>
+      </w:r>
+      <w:proofErr w:type="spellStart"/>
+      <w:r>
+        <w:rPr>
+          <w:rFonts w:ascii="Times New Roman" w:hAnsi="Times New Roman"/>
+        </w:rPr>
+        <w:t>i</w:t>
+      </w:r>
+      <w:proofErr w:type="spellEnd"/>
+      <w:r>
+        <w:rPr>
+          <w:rFonts w:ascii="Times New Roman" w:hAnsi="Times New Roman"/>
+        </w:rPr>
+        <w:t xml:space="preserve">-process, null process, in that order). Then, the PCB for each process is configured, using the information from the global </w:t>
+      </w:r>
+      <w:proofErr w:type="spellStart"/>
+      <w:r>
+        <w:rPr>
+          <w:rFonts w:ascii="Times New Roman" w:hAnsi="Times New Roman"/>
+        </w:rPr>
+        <w:t>g_proc_table</w:t>
+      </w:r>
+      <w:proofErr w:type="spellEnd"/>
+      <w:r>
+        <w:rPr>
+          <w:rFonts w:ascii="Times New Roman" w:hAnsi="Times New Roman"/>
+        </w:rPr>
+        <w:t xml:space="preserve"> array. This includes setting the PID, priority, and state of each PCB, as well as whether or not the process is </w:t>
+      </w:r>
+      <w:proofErr w:type="gramStart"/>
+      <w:r>
+        <w:rPr>
+          <w:rFonts w:ascii="Times New Roman" w:hAnsi="Times New Roman"/>
+        </w:rPr>
+        <w:t xml:space="preserve">an </w:t>
+      </w:r>
+      <w:proofErr w:type="spellStart"/>
+      <w:r>
+        <w:rPr>
+          <w:rFonts w:ascii="Times New Roman" w:hAnsi="Times New Roman"/>
+        </w:rPr>
+        <w:t>i</w:t>
+      </w:r>
+      <w:proofErr w:type="spellEnd"/>
+      <w:proofErr w:type="gramEnd"/>
+      <w:r>
+        <w:rPr>
+          <w:rFonts w:ascii="Times New Roman" w:hAnsi="Times New Roman"/>
+        </w:rPr>
+        <w:t xml:space="preserve">-process. </w:t>
+      </w:r>
+      <w:r>
+        <w:rPr>
+          <w:rFonts w:ascii="Times New Roman" w:hAnsi="Times New Roman"/>
+        </w:rPr>
+        <w:t xml:space="preserve">Note that priorities, PIDs, and states are all macro defined in </w:t>
+      </w:r>
+      <w:proofErr w:type="spellStart"/>
+      <w:r>
+        <w:rPr>
+          <w:rFonts w:ascii="Times New Roman" w:hAnsi="Times New Roman"/>
+        </w:rPr>
+        <w:t>k_rtx.h</w:t>
+      </w:r>
+      <w:proofErr w:type="spellEnd"/>
+      <w:r>
+        <w:rPr>
+          <w:rFonts w:ascii="Times New Roman" w:hAnsi="Times New Roman"/>
+        </w:rPr>
+        <w:t xml:space="preserve">. </w:t>
+      </w:r>
+      <w:r>
+        <w:rPr>
+          <w:rFonts w:ascii="Times New Roman" w:hAnsi="Times New Roman"/>
+        </w:rPr>
+        <w:t xml:space="preserve">Each process is also allocated a message queue in its respective PCB. The PCBs are placed on the stack and the stack pointers are updated. Finally, we place all of the processes but the null process and </w:t>
+      </w:r>
+      <w:proofErr w:type="spellStart"/>
+      <w:r>
+        <w:rPr>
+          <w:rFonts w:ascii="Times New Roman" w:hAnsi="Times New Roman"/>
+        </w:rPr>
+        <w:t>i</w:t>
+      </w:r>
+      <w:proofErr w:type="spellEnd"/>
+      <w:r>
+        <w:rPr>
+          <w:rFonts w:ascii="Times New Roman" w:hAnsi="Times New Roman"/>
+        </w:rPr>
+        <w:t xml:space="preserve">-processes on the ready queue, and we set </w:t>
+      </w:r>
+      <w:proofErr w:type="gramStart"/>
+      <w:r>
+        <w:rPr>
+          <w:rFonts w:ascii="Times New Roman" w:hAnsi="Times New Roman"/>
+        </w:rPr>
+        <w:t xml:space="preserve">the </w:t>
+      </w:r>
+      <w:proofErr w:type="spellStart"/>
+      <w:r>
+        <w:rPr>
+          <w:rFonts w:ascii="Times New Roman" w:hAnsi="Times New Roman"/>
+        </w:rPr>
+        <w:t>i</w:t>
+      </w:r>
+      <w:proofErr w:type="spellEnd"/>
+      <w:proofErr w:type="gramEnd"/>
+      <w:r>
+        <w:rPr>
+          <w:rFonts w:ascii="Times New Roman" w:hAnsi="Times New Roman"/>
+        </w:rPr>
+        <w:t xml:space="preserve">-process PCB states to READY. </w:t>
+      </w:r>
+      <w:r>
+        <w:rPr>
+          <w:rFonts w:ascii="Times New Roman" w:hAnsi="Times New Roman"/>
+        </w:rPr>
+        <w:t xml:space="preserve">Now that everything has been initialized, we run the first process by calling </w:t>
+      </w:r>
+      <w:proofErr w:type="spellStart"/>
+      <w:r>
+        <w:rPr>
+          <w:rFonts w:ascii="Times New Roman" w:hAnsi="Times New Roman"/>
+        </w:rPr>
+        <w:t>k_release_processor</w:t>
+      </w:r>
+      <w:proofErr w:type="spellEnd"/>
+      <w:r>
+        <w:rPr>
+          <w:rFonts w:ascii="Times New Roman" w:hAnsi="Times New Roman"/>
+        </w:rPr>
+        <w:t>.</w:t>
+      </w:r>
     </w:p>
     <w:p>
       <w:pPr>
@@ -11723,36 +11980,30 @@
         <w:rPr>
           <w:rFonts w:ascii="Times New Roman" w:hAnsi="Times New Roman"/>
         </w:rPr>
-        <w:t xml:space="preserve">gh PID_P6 all get run, set a flag, and get blocked on message receive. PID_P2 completes execution and also gets blocked on message receive. Once PID_P1 prints the results of the priority tests, it sends messages to PID_P3 through PID_P6 when appropriate to test the different areas of the code. Just before the results of the tests are printed, the relevant test process is blocked on receive message so that we avoid returning to it. Note that the wall clock and user input (i.e. most of UART) were tested manually, as well as the hotkeys. Also note that during the P3 demo, it was learned that it would have been best to continuously </w:t>
-      </w:r>
-      <w:r>
-        <w:rPr>
-          <w:rFonts w:ascii="Times New Roman" w:hAnsi="Times New Roman"/>
+        <w:t>gh PID_P6 all get run, set a flag, and get blocked on message receive. PID_P2 completes execution and also gets blocked on message receive. Once PID_P1 prints the results of the priority tests, it sends messages to PID_P3 through PID_P6 when appropriate to test the different areas of the code. Just before the results of the tests are printed, the relevant test process is blocked on receive message so that we avoid returning to it. Note that the wall clock and user input (i.e. most of UART) were tested manually, as well as the hotkeys. Also note that during the P3 demo, it was learned that it would have been best to continuously release the processor once the test processes had finished running, rather than have them all blocked on receive message. This would have simplified testing the ready queue hotkey testing.</w:t>
+      </w:r>
+      <w:r>
+        <w:rPr>
+          <w:rFonts w:ascii="Times New Roman" w:hAnsi="Times New Roman"/>
+        </w:rPr>
+        <w:t xml:space="preserve"> </w:t>
+      </w:r>
+    </w:p>
+    <w:p>
+      <w:pPr>
+        <w:pStyle w:val="Heading1"/>
+        <w:rPr>
+          <w:rFonts w:ascii="Times New Roman" w:hAnsi="Times New Roman"/>
+          <w:color w:val="auto"/>
+        </w:rPr>
+      </w:pPr>
+      <w:bookmarkStart w:id="67" w:name="_Toc258014218"/>
+      <w:r>
+        <w:rPr>
+          <w:rFonts w:ascii="Times New Roman" w:hAnsi="Times New Roman"/>
+          <w:color w:val="auto"/>
         </w:rPr>
         <w:lastRenderedPageBreak/>
-        <w:t>release the processor once the test processes had finished running, rather than have them all blocked on receive message. This would have simplified testing the ready queue hotkey testing.</w:t>
-      </w:r>
-      <w:r>
-        <w:rPr>
-          <w:rFonts w:ascii="Times New Roman" w:hAnsi="Times New Roman"/>
-        </w:rPr>
-        <w:t xml:space="preserve"> </w:t>
-      </w:r>
-    </w:p>
-    <w:p>
-      <w:pPr>
-        <w:pStyle w:val="Heading1"/>
-        <w:rPr>
-          <w:rFonts w:ascii="Times New Roman" w:hAnsi="Times New Roman"/>
-          <w:color w:val="auto"/>
-        </w:rPr>
-      </w:pPr>
-      <w:bookmarkStart w:id="67" w:name="_Toc258014218"/>
-      <w:r>
-        <w:rPr>
-          <w:rFonts w:ascii="Times New Roman" w:hAnsi="Times New Roman"/>
-          <w:color w:val="auto"/>
-        </w:rPr>
         <w:t>Chapter 8 – Major Design Changes</w:t>
       </w:r>
       <w:bookmarkEnd w:id="67"/>
@@ -12044,6 +12295,7 @@
         <w:rPr>
           <w:rFonts w:ascii="Times New Roman" w:eastAsia="Times New Roman" w:hAnsi="Times New Roman"/>
         </w:rPr>
+        <w:lastRenderedPageBreak/>
         <w:t xml:space="preserve">We encountered two issues with our generic queue data structure, both related to using copies of data structures instead of copies of pointers to those structures. The problem was that in some functions we had created local variables and modified them, thinking that this changed the Queue. However, the local variables were only copies of Queues and </w:t>
       </w:r>
       <w:proofErr w:type="spellStart"/>
@@ -12199,14 +12451,7 @@
         <w:rPr>
           <w:rFonts w:ascii="Times New Roman" w:hAnsi="Times New Roman"/>
         </w:rPr>
-        <w:t xml:space="preserve">When implementing the IPC primitives, one of the problems faced was how to implement the structure of the message envelope. The issue was whether to split the data into a kernel and user view or to include all of the details in the message envelope structure but hide the certain parts from the kernel view. The latter was what was chosen. The message envelope structure includes all of the necessary details mentioned in Section 2.1.1. Essentially, it is split into two sections: the header, the content only accessible to the kernel, and the message content, accessible to the user and the kernel. To deal with the accessibility, the header part of the message envelope can only be accessed through the use of offsets of the addresses. When implementing the stress tests, process c needed to have the messages in message envelopes instead of message buffers, since it needed to be able to store them in a queue. However, the user processes do not have access to the message headers, and so they cannot send and receive message envelopes. The work around to this problem was to have two converter functions from messages to envelopes and envelopes to messages. All of the stress processes would be sending messages through the message buffer, but when process C needed to add or remove messages from </w:t>
-      </w:r>
-      <w:r>
-        <w:rPr>
-          <w:rFonts w:ascii="Times New Roman" w:hAnsi="Times New Roman"/>
-        </w:rPr>
-        <w:lastRenderedPageBreak/>
-        <w:t xml:space="preserve">its local queue, it would call the appropriate converter and add or remove that to its queue. </w:t>
+        <w:t xml:space="preserve">When implementing the IPC primitives, one of the problems faced was how to implement the structure of the message envelope. The issue was whether to split the data into a kernel and user view or to include all of the details in the message envelope structure but hide the certain parts from the kernel view. The latter was what was chosen. The message envelope structure includes all of the necessary details mentioned in Section 2.1.1. Essentially, it is split into two sections: the header, the content only accessible to the kernel, and the message content, accessible to the user and the kernel. To deal with the accessibility, the header part of the message envelope can only be accessed through the use of offsets of the addresses. When implementing the stress tests, process c needed to have the messages in message envelopes instead of message buffers, since it needed to be able to store them in a queue. However, the user processes do not have access to the message headers, and so they cannot send and receive message envelopes. The work around to this problem was to have two converter functions from messages to envelopes and envelopes to messages. All of the stress processes would be sending messages through the message buffer, but when process C needed to add or remove messages from its local queue, it would call the appropriate converter and add or remove that to its queue. </w:t>
       </w:r>
     </w:p>
     <w:p>
@@ -12238,6 +12483,7 @@
           <w:rFonts w:ascii="Times New Roman" w:hAnsi="Times New Roman" w:cs="Times New Roman"/>
           <w:color w:val="auto"/>
         </w:rPr>
+        <w:lastRenderedPageBreak/>
         <w:t>10.8 Issuing CRT Interrupts</w:t>
       </w:r>
       <w:bookmarkEnd w:id="84"/>
@@ -14895,7 +15141,7 @@
 </file>
 
 <file path=customXml/itemProps1.xml><?xml version="1.0" encoding="utf-8"?>
-<ds:datastoreItem xmlns:ds="http://schemas.openxmlformats.org/officeDocument/2006/customXml" ds:itemID="{97DBA2A6-0A0F-4FB7-ACB9-6E463555B6BC}">
+<ds:datastoreItem xmlns:ds="http://schemas.openxmlformats.org/officeDocument/2006/customXml" ds:itemID="{60995514-2697-448C-8D12-7F0AA612C599}">
   <ds:schemaRefs>
     <ds:schemaRef ds:uri="http://schemas.openxmlformats.org/officeDocument/2006/bibliography"/>
   </ds:schemaRefs>

</xml_diff>

<commit_message>
Finished rough copy of Chapter 8
</commit_message>
<xml_diff>
--- a/RTX DOCUMENTATION.docx
+++ b/RTX DOCUMENTATION.docx
@@ -13832,7 +13832,60 @@
           <w:rFonts w:ascii="Times New Roman" w:hAnsi="Times New Roman"/>
           <w:lang w:val="en-CA"/>
         </w:rPr>
-        <w:t xml:space="preserve">Summary of changes: some hacks to UART, removed a global delayed message queue and placed in timer </w:t>
+        <w:t xml:space="preserve">Before the P2 demo, the RTX was using a global delayed message queue. During the demo, the TA suggested placing this queue in the timer’s PCB to avoid the user accessing the queue and to practice better coding style. Thus, the design was changed accordingly. </w:t>
+      </w:r>
+    </w:p>
+    <w:p>
+      <w:pPr>
+        <w:rPr>
+          <w:rFonts w:ascii="Times New Roman" w:hAnsi="Times New Roman"/>
+          <w:lang w:val="en-CA"/>
+        </w:rPr>
+      </w:pPr>
+    </w:p>
+    <w:p>
+      <w:pPr>
+        <w:rPr>
+          <w:rFonts w:ascii="Times New Roman" w:hAnsi="Times New Roman"/>
+          <w:lang w:val="en-CA"/>
+        </w:rPr>
+      </w:pPr>
+      <w:r>
+        <w:rPr>
+          <w:rFonts w:ascii="Times New Roman" w:hAnsi="Times New Roman"/>
+          <w:lang w:val="en-CA"/>
+        </w:rPr>
+        <w:t>Because all of the processes were implemented in P3, the file structure was changed to be cleaner and more representative of what each file contains in terms of code. This was not so much of a functionality or design change, but more of a good coding style. Also because all of the processes were implemented, the global initialization process table was changed so that all of the processes were included and the null process is placed at the end of the table rather than at the beginning. This doesn’t seem like a major change, but caused a significant bug where the incorrect process was being scheduled when the ready queue was empty. Yet another change that was made once all the processes were implemented was a total revamp of the user test cases (i.e. unit tests). Before this, the RTX had mostly been tested manually. Since everything was in place and better coding style and testing practices are always the best option, it was time to write some good tests. See Chapter 7 – Testing for more details on how the unit tests were implemented.</w:t>
+      </w:r>
+    </w:p>
+    <w:p>
+      <w:pPr>
+        <w:rPr>
+          <w:rFonts w:ascii="Times New Roman" w:hAnsi="Times New Roman"/>
+          <w:lang w:val="en-CA"/>
+        </w:rPr>
+      </w:pPr>
+    </w:p>
+    <w:p>
+      <w:pPr>
+        <w:rPr>
+          <w:rFonts w:ascii="Times New Roman" w:hAnsi="Times New Roman"/>
+          <w:lang w:val="en-CA"/>
+        </w:rPr>
+      </w:pPr>
+      <w:r>
+        <w:rPr>
+          <w:rFonts w:ascii="Times New Roman" w:hAnsi="Times New Roman"/>
+          <w:lang w:val="en-CA"/>
+        </w:rPr>
+        <w:t xml:space="preserve">Finally, </w:t>
+      </w:r>
+      <w:r>
+        <w:rPr>
+          <w:rFonts w:ascii="Times New Roman" w:hAnsi="Times New Roman"/>
+          <w:lang w:val="en-CA"/>
+        </w:rPr>
+        <w:t xml:space="preserve">the UART </w:t>
       </w:r>
       <w:proofErr w:type="spellStart"/>
       <w:r>
@@ -13840,7 +13893,7 @@
           <w:rFonts w:ascii="Times New Roman" w:hAnsi="Times New Roman"/>
           <w:lang w:val="en-CA"/>
         </w:rPr>
-        <w:t>pcb</w:t>
+        <w:t>i</w:t>
       </w:r>
       <w:proofErr w:type="spellEnd"/>
       <w:r>
@@ -13848,7 +13901,7 @@
           <w:rFonts w:ascii="Times New Roman" w:hAnsi="Times New Roman"/>
           <w:lang w:val="en-CA"/>
         </w:rPr>
-        <w:t xml:space="preserve"> instead, total revamp of user test cases, moved null process to end instead of start of global </w:t>
+        <w:t xml:space="preserve">-process had to be changed from the P2 deliverable to the P3 deliverable due to the addition of the stress tests. It is important to note that we realize now that the RTX UART </w:t>
       </w:r>
       <w:proofErr w:type="spellStart"/>
       <w:r>
@@ -13856,7 +13909,7 @@
           <w:rFonts w:ascii="Times New Roman" w:hAnsi="Times New Roman"/>
           <w:lang w:val="en-CA"/>
         </w:rPr>
-        <w:t>pcb</w:t>
+        <w:t>i</w:t>
       </w:r>
       <w:proofErr w:type="spellEnd"/>
       <w:r>
@@ -13864,14 +13917,85 @@
           <w:rFonts w:ascii="Times New Roman" w:hAnsi="Times New Roman"/>
           <w:lang w:val="en-CA"/>
         </w:rPr>
-        <w:t xml:space="preserve"> array -&gt; caused a bug where when ready queue was empty, we were scheduling the wrong process</w:t>
-      </w:r>
-      <w:r>
-        <w:rPr>
-          <w:rFonts w:ascii="Times New Roman" w:hAnsi="Times New Roman"/>
-          <w:lang w:val="en-CA"/>
-        </w:rPr>
-        <w:t>, changed file structure to neaten it up</w:t>
+        <w:t xml:space="preserve">-process was poorly implemented, and that this was a major lesson learned (see section 10.9 for more detailed information). The UART </w:t>
+      </w:r>
+      <w:proofErr w:type="spellStart"/>
+      <w:r>
+        <w:rPr>
+          <w:rFonts w:ascii="Times New Roman" w:hAnsi="Times New Roman"/>
+          <w:lang w:val="en-CA"/>
+        </w:rPr>
+        <w:t>i</w:t>
+      </w:r>
+      <w:proofErr w:type="spellEnd"/>
+      <w:r>
+        <w:rPr>
+          <w:rFonts w:ascii="Times New Roman" w:hAnsi="Times New Roman"/>
+          <w:lang w:val="en-CA"/>
+        </w:rPr>
+        <w:t xml:space="preserve">-process was mostly hacked together to simply </w:t>
+      </w:r>
+      <w:proofErr w:type="gramStart"/>
+      <w:r>
+        <w:rPr>
+          <w:rFonts w:ascii="Times New Roman" w:hAnsi="Times New Roman"/>
+          <w:lang w:val="en-CA"/>
+        </w:rPr>
+        <w:t>work,</w:t>
+      </w:r>
+      <w:proofErr w:type="gramEnd"/>
+      <w:r>
+        <w:rPr>
+          <w:rFonts w:ascii="Times New Roman" w:hAnsi="Times New Roman"/>
+          <w:lang w:val="en-CA"/>
+        </w:rPr>
+        <w:t xml:space="preserve"> and the order of code execution had to be fiddled around with so that the RTX did not end up in the incorrect place in the UART </w:t>
+      </w:r>
+      <w:proofErr w:type="spellStart"/>
+      <w:r>
+        <w:rPr>
+          <w:rFonts w:ascii="Times New Roman" w:hAnsi="Times New Roman"/>
+          <w:lang w:val="en-CA"/>
+        </w:rPr>
+        <w:t>i</w:t>
+      </w:r>
+      <w:proofErr w:type="spellEnd"/>
+      <w:r>
+        <w:rPr>
+          <w:rFonts w:ascii="Times New Roman" w:hAnsi="Times New Roman"/>
+          <w:lang w:val="en-CA"/>
+        </w:rPr>
+        <w:t xml:space="preserve">-process (i.e. the line that prints “Should not get here!” should never be executed). The UART </w:t>
+      </w:r>
+      <w:proofErr w:type="spellStart"/>
+      <w:r>
+        <w:rPr>
+          <w:rFonts w:ascii="Times New Roman" w:hAnsi="Times New Roman"/>
+          <w:lang w:val="en-CA"/>
+        </w:rPr>
+        <w:t>i</w:t>
+      </w:r>
+      <w:proofErr w:type="spellEnd"/>
+      <w:r>
+        <w:rPr>
+          <w:rFonts w:ascii="Times New Roman" w:hAnsi="Times New Roman"/>
+          <w:lang w:val="en-CA"/>
+        </w:rPr>
+        <w:t xml:space="preserve">-process design is likely the biggest flaw of the RTX, and if we had to start over, more effort </w:t>
+      </w:r>
+      <w:r>
+        <w:rPr>
+          <w:rFonts w:ascii="Times New Roman" w:hAnsi="Times New Roman"/>
+          <w:lang w:val="en-CA"/>
+        </w:rPr>
+        <w:t xml:space="preserve">would </w:t>
+      </w:r>
+      <w:r>
+        <w:rPr>
+          <w:rFonts w:ascii="Times New Roman" w:hAnsi="Times New Roman"/>
+          <w:lang w:val="en-CA"/>
+        </w:rPr>
+        <w:t>be put in to asking TAs for help with it.</w:t>
       </w:r>
     </w:p>
     <w:p>
@@ -13939,6 +14063,7 @@
           <w:color w:val="auto"/>
           <w:lang w:val="en-CA"/>
         </w:rPr>
+        <w:lastRenderedPageBreak/>
         <w:t>10.1 Memory Management</w:t>
       </w:r>
       <w:bookmarkEnd w:id="72"/>
@@ -14112,7 +14237,6 @@
           <w:color w:val="auto"/>
           <w:lang w:val="en-CA"/>
         </w:rPr>
-        <w:lastRenderedPageBreak/>
         <w:t>10.3 Preemption</w:t>
       </w:r>
       <w:bookmarkEnd w:id="76"/>
@@ -14260,6 +14384,7 @@
           <w:rFonts w:ascii="Times New Roman" w:eastAsia="Times New Roman" w:hAnsi="Times New Roman"/>
           <w:lang w:val="en-CA"/>
         </w:rPr>
+        <w:lastRenderedPageBreak/>
         <w:t>When we went to flash the code onto the Cortex M3, we were getting errors saying that the code could not be flashed successfully. Another student faced the same issue and recommended copying our source files into a new project and trying to flash the processor again. This approach fixed our problem.</w:t>
       </w:r>
     </w:p>
@@ -14366,15 +14491,7 @@
           <w:rFonts w:ascii="Times New Roman" w:hAnsi="Times New Roman"/>
           <w:lang w:val="en-CA"/>
         </w:rPr>
-        <w:t xml:space="preserve">When implementing the IPC primitives, one of the problems faced was how to implement the structure of the message envelope. The issue was whether to split the data into a kernel and user view or to include all of the details in the message envelope structure but hide the certain parts from the kernel view. The latter was what was chosen. The message envelope structure includes all of the necessary details mentioned in Section 2.1.1. Essentially, it is split into two sections: the header, the content only accessible to the kernel, and the message content, accessible to the user and the kernel. To deal with the </w:t>
-      </w:r>
-      <w:r>
-        <w:rPr>
-          <w:rFonts w:ascii="Times New Roman" w:hAnsi="Times New Roman"/>
-          <w:lang w:val="en-CA"/>
-        </w:rPr>
-        <w:lastRenderedPageBreak/>
-        <w:t xml:space="preserve">accessibility, the header part of the message envelope can only be accessed through the use of offsets of the addresses. When implementing the stress tests, process c needed to have the messages in message envelopes instead of message buffers, since it needed to be able to store them in a queue. However, the user processes do not have access to the message headers, and so they cannot send and receive message envelopes. The work around to this problem was to have two converter functions from messages to envelopes and envelopes to messages. All of the stress processes would be sending messages through the message buffer, but when process C needed to add or remove messages from its local queue, it would call the appropriate converter and add or remove that to its queue. </w:t>
+        <w:t xml:space="preserve">When implementing the IPC primitives, one of the problems faced was how to implement the structure of the message envelope. The issue was whether to split the data into a kernel and user view or to include all of the details in the message envelope structure but hide the certain parts from the kernel view. The latter was what was chosen. The message envelope structure includes all of the necessary details mentioned in Section 2.1.1. Essentially, it is split into two sections: the header, the content only accessible to the kernel, and the message content, accessible to the user and the kernel. To deal with the accessibility, the header part of the message envelope can only be accessed through the use of offsets of the addresses. When implementing the stress tests, process c needed to have the messages in message envelopes instead of message buffers, since it needed to be able to store them in a queue. However, the user processes do not have access to the message headers, and so they cannot send and receive message envelopes. The work around to this problem was to have two converter functions from messages to envelopes and envelopes to messages. All of the stress processes would be sending messages through the message buffer, but when process C needed to add or remove messages from its local queue, it would call the appropriate converter and add or remove that to its queue. </w:t>
       </w:r>
     </w:p>
     <w:p>
@@ -14458,6 +14575,7 @@
           <w:rFonts w:ascii="Times New Roman" w:hAnsi="Times New Roman"/>
           <w:lang w:val="en-CA"/>
         </w:rPr>
+        <w:lastRenderedPageBreak/>
         <w:t>10.9 Understanding interrupt-driven UART</w:t>
       </w:r>
     </w:p>
@@ -14468,23 +14586,6 @@
           <w:lang w:val="en-CA"/>
         </w:rPr>
       </w:pPr>
-    </w:p>
-    <w:p>
-      <w:pPr>
-        <w:rPr>
-          <w:rFonts w:ascii="Times New Roman" w:hAnsi="Times New Roman"/>
-          <w:lang w:val="en-CA"/>
-        </w:rPr>
-      </w:pPr>
-      <w:proofErr w:type="gramStart"/>
-      <w:r>
-        <w:rPr>
-          <w:rFonts w:ascii="Times New Roman" w:hAnsi="Times New Roman"/>
-          <w:lang w:val="en-CA"/>
-        </w:rPr>
-        <w:t># TODO.</w:t>
-      </w:r>
-      <w:proofErr w:type="gramEnd"/>
     </w:p>
     <w:p>
       <w:pPr>
@@ -17251,7 +17352,7 @@
 </file>
 
 <file path=customXml/itemProps1.xml><?xml version="1.0" encoding="utf-8"?>
-<ds:datastoreItem xmlns:ds="http://schemas.openxmlformats.org/officeDocument/2006/customXml" ds:itemID="{4C4E061A-C99D-4630-8BFD-7E30C37D3B16}">
+<ds:datastoreItem xmlns:ds="http://schemas.openxmlformats.org/officeDocument/2006/customXml" ds:itemID="{C2A44479-3E00-4C57-9B8C-525350AD8686}">
   <ds:schemaRefs>
     <ds:schemaRef ds:uri="http://schemas.openxmlformats.org/officeDocument/2006/bibliography"/>
   </ds:schemaRefs>

</xml_diff>

<commit_message>
Added section 10.9 about UART
</commit_message>
<xml_diff>
--- a/RTX DOCUMENTATION.docx
+++ b/RTX DOCUMENTATION.docx
@@ -13834,6 +13834,29 @@
         </w:rPr>
         <w:t xml:space="preserve">Before the P2 demo, the RTX was using a global delayed message queue. During the demo, the TA suggested placing this queue in the timer’s PCB to avoid the user accessing the queue and to practice better coding style. Thus, the design was changed accordingly. </w:t>
       </w:r>
+      <w:r>
+        <w:rPr>
+          <w:rFonts w:ascii="Times New Roman" w:hAnsi="Times New Roman"/>
+          <w:lang w:val="en-CA"/>
+        </w:rPr>
+        <w:t xml:space="preserve">Also, during the demo, an issue was encountered where the user would type something but the input would not be displayed on UART0 because the RTX was out of memory. To fix this, a static memory block was reserved exclusively for the UART </w:t>
+      </w:r>
+      <w:proofErr w:type="spellStart"/>
+      <w:r>
+        <w:rPr>
+          <w:rFonts w:ascii="Times New Roman" w:hAnsi="Times New Roman"/>
+          <w:lang w:val="en-CA"/>
+        </w:rPr>
+        <w:t>i</w:t>
+      </w:r>
+      <w:proofErr w:type="spellEnd"/>
+      <w:r>
+        <w:rPr>
+          <w:rFonts w:ascii="Times New Roman" w:hAnsi="Times New Roman"/>
+          <w:lang w:val="en-CA"/>
+        </w:rPr>
+        <w:t>-proc, so that we could always see user input.</w:t>
+      </w:r>
     </w:p>
     <w:p>
       <w:pPr>
@@ -14014,6 +14037,7 @@
           <w:color w:val="auto"/>
           <w:lang w:val="en-CA"/>
         </w:rPr>
+        <w:lastRenderedPageBreak/>
         <w:t>Chapter 9 – Timing Analysis</w:t>
       </w:r>
       <w:bookmarkEnd w:id="70"/>
@@ -14063,7 +14087,6 @@
           <w:color w:val="auto"/>
           <w:lang w:val="en-CA"/>
         </w:rPr>
-        <w:lastRenderedPageBreak/>
         <w:t>10.1 Memory Management</w:t>
       </w:r>
       <w:bookmarkEnd w:id="72"/>
@@ -14315,7 +14338,15 @@
           <w:rFonts w:ascii="Times New Roman" w:eastAsia="Times New Roman" w:hAnsi="Times New Roman"/>
           <w:lang w:val="en-CA"/>
         </w:rPr>
-        <w:t xml:space="preserve">We encountered two issues with our generic queue data structure, both related to using copies of data structures instead of copies of pointers to those structures. The problem was that in some functions we had created local variables and modified them, thinking that this changed the Queue. However, the local variables were only copies of Queues and </w:t>
+        <w:t xml:space="preserve">We encountered two issues with our generic queue data structure, both related to using copies of data structures instead of copies of pointers to those structures. The problem was that in some functions we had created local variables and modified them, thinking that this changed the Queue. However, the local variables were only copies of Queues </w:t>
+      </w:r>
+      <w:r>
+        <w:rPr>
+          <w:rFonts w:ascii="Times New Roman" w:eastAsia="Times New Roman" w:hAnsi="Times New Roman"/>
+          <w:lang w:val="en-CA"/>
+        </w:rPr>
+        <w:lastRenderedPageBreak/>
+        <w:t xml:space="preserve">and </w:t>
       </w:r>
       <w:proofErr w:type="spellStart"/>
       <w:r>
@@ -14384,7 +14415,6 @@
           <w:rFonts w:ascii="Times New Roman" w:eastAsia="Times New Roman" w:hAnsi="Times New Roman"/>
           <w:lang w:val="en-CA"/>
         </w:rPr>
-        <w:lastRenderedPageBreak/>
         <w:t>When we went to flash the code onto the Cortex M3, we were getting errors saying that the code could not be flashed successfully. Another student faced the same issue and recommended copying our source files into a new project and trying to flash the processor again. This approach fixed our problem.</w:t>
       </w:r>
     </w:p>
@@ -14552,6 +14582,7 @@
           <w:rFonts w:ascii="Times New Roman" w:hAnsi="Times New Roman"/>
           <w:lang w:val="en-CA"/>
         </w:rPr>
+        <w:lastRenderedPageBreak/>
         <w:t>When the user inputs commands, it was unclear whether or not to wait until they finish their input (carriage return) to output their message or if it was necessary to output each character. After asking on the class discussion board, it was clarified that the expected output is that the character should be immediately echoed back to the user. To implement this expectation, the char was sent to the CRT was sent to the console through a message to be echoed back to the console.</w:t>
       </w:r>
     </w:p>
@@ -14575,7 +14606,6 @@
           <w:rFonts w:ascii="Times New Roman" w:hAnsi="Times New Roman"/>
           <w:lang w:val="en-CA"/>
         </w:rPr>
-        <w:lastRenderedPageBreak/>
         <w:t>10.9 Understanding interrupt-driven UART</w:t>
       </w:r>
     </w:p>
@@ -14594,6 +14624,80 @@
           <w:lang w:val="en-CA"/>
         </w:rPr>
       </w:pPr>
+      <w:r>
+        <w:rPr>
+          <w:rFonts w:ascii="Times New Roman" w:hAnsi="Times New Roman"/>
+          <w:lang w:val="en-CA"/>
+        </w:rPr>
+        <w:t xml:space="preserve">Understanding how the interrupt-driven UART should work was probably the biggest and hardest problem </w:t>
+      </w:r>
+      <w:r>
+        <w:rPr>
+          <w:rFonts w:ascii="Times New Roman" w:hAnsi="Times New Roman"/>
+          <w:lang w:val="en-CA"/>
+        </w:rPr>
+        <w:t xml:space="preserve">we encountered while designing the RTX. It took some time to understand that UART0 should only be used for user input and feedback to the user, and that UART1 should be used for all of </w:t>
+      </w:r>
+      <w:r>
+        <w:rPr>
+          <w:rFonts w:ascii="Times New Roman" w:hAnsi="Times New Roman"/>
+          <w:lang w:val="en-CA"/>
+        </w:rPr>
+        <w:t xml:space="preserve">the debugging statements. However, the bigger issue </w:t>
+      </w:r>
+      <w:proofErr w:type="gramStart"/>
+      <w:r>
+        <w:rPr>
+          <w:rFonts w:ascii="Times New Roman" w:hAnsi="Times New Roman"/>
+          <w:lang w:val="en-CA"/>
+        </w:rPr>
+        <w:t>was understanding</w:t>
+      </w:r>
+      <w:proofErr w:type="gramEnd"/>
+      <w:r>
+        <w:rPr>
+          <w:rFonts w:ascii="Times New Roman" w:hAnsi="Times New Roman"/>
+          <w:lang w:val="en-CA"/>
+        </w:rPr>
+        <w:t xml:space="preserve"> how a message passed from the CRT process could be displayed on UART0 without polling. Using the debugger, we could see that popping </w:t>
+      </w:r>
+      <w:r>
+        <w:rPr>
+          <w:rFonts w:ascii="Times New Roman" w:hAnsi="Times New Roman"/>
+          <w:lang w:val="en-CA"/>
+        </w:rPr>
+        <w:t xml:space="preserve">the stack </w:t>
+      </w:r>
+      <w:r>
+        <w:rPr>
+          <w:rFonts w:ascii="Times New Roman" w:hAnsi="Times New Roman"/>
+          <w:lang w:val="en-CA"/>
+        </w:rPr>
+        <w:t xml:space="preserve">after the IRQ handler had run would cause execution to resume at the beginning of the IRQ, causing </w:t>
+      </w:r>
+      <w:r>
+        <w:rPr>
+          <w:rFonts w:ascii="Times New Roman" w:hAnsi="Times New Roman"/>
+          <w:lang w:val="en-CA"/>
+        </w:rPr>
+        <w:t xml:space="preserve">the IRQ handler to run with no interrupt bit set, ultimately printing “Should not get here!” to the console. A good number of hours were spent trying to debug this, and the biggest lesson learned here is that we should have gone to office hours or asked for help during a lab help session instead of trying to just hack a fix. We ended up having to print something on UART1 every time we wanted to display a character on UART0, and still are not entirely certain why. We believe that instead of using a while loop to traverse the message to output, we would need </w:t>
+      </w:r>
+      <w:proofErr w:type="gramStart"/>
+      <w:r>
+        <w:rPr>
+          <w:rFonts w:ascii="Times New Roman" w:hAnsi="Times New Roman"/>
+          <w:lang w:val="en-CA"/>
+        </w:rPr>
+        <w:t>an if</w:t>
+      </w:r>
+      <w:proofErr w:type="gramEnd"/>
+      <w:r>
+        <w:rPr>
+          <w:rFonts w:ascii="Times New Roman" w:hAnsi="Times New Roman"/>
+          <w:lang w:val="en-CA"/>
+        </w:rPr>
+        <w:t xml:space="preserve"> clause and print each character one at a time, setting the THRE bit when applicable. If there was a single thing we could redo, it would be to seek help and to redo the UART correctly.</w:t>
+      </w:r>
     </w:p>
     <w:p>
       <w:pPr>
@@ -17352,7 +17456,7 @@
 </file>
 
 <file path=customXml/itemProps1.xml><?xml version="1.0" encoding="utf-8"?>
-<ds:datastoreItem xmlns:ds="http://schemas.openxmlformats.org/officeDocument/2006/customXml" ds:itemID="{C2A44479-3E00-4C57-9B8C-525350AD8686}">
+<ds:datastoreItem xmlns:ds="http://schemas.openxmlformats.org/officeDocument/2006/customXml" ds:itemID="{07A03DD2-C1E0-4505-ABBE-6BD948F642DD}">
   <ds:schemaRefs>
     <ds:schemaRef ds:uri="http://schemas.openxmlformats.org/officeDocument/2006/bibliography"/>
   </ds:schemaRefs>

</xml_diff>

<commit_message>
Added timing analysis to documentation.
</commit_message>
<xml_diff>
--- a/RTX DOCUMENTATION.docx
+++ b/RTX DOCUMENTATION.docx
@@ -4348,7 +4348,7 @@
                     <a:blip r:embed="rId6">
                       <a:extLst>
                         <a:ext uri="{28A0092B-C50C-407E-A947-70E740481C1C}">
-                          <a14:useLocalDpi xmlns="" xmlns:wpc="http://schemas.microsoft.com/office/word/2010/wordprocessingCanvas" xmlns:mo="http://schemas.microsoft.com/office/mac/office/2008/main" xmlns:mc="http://schemas.openxmlformats.org/markup-compatibility/2006" xmlns:mv="urn:schemas-microsoft-com:mac:vml" xmlns:o="urn:schemas-microsoft-com:office:office" xmlns:v="urn:schemas-microsoft-com:vml" xmlns:wp14="http://schemas.microsoft.com/office/word/2010/wordprocessingDrawing" xmlns:w10="urn:schemas-microsoft-com:office:word" xmlns:w="http://schemas.openxmlformats.org/wordprocessingml/2006/main" xmlns:w14="http://schemas.microsoft.com/office/word/2010/wordml" xmlns:wpg="http://schemas.microsoft.com/office/word/2010/wordprocessingGroup" xmlns:wpi="http://schemas.microsoft.com/office/word/2010/wordprocessingInk" xmlns:wps="http://schemas.microsoft.com/office/word/2010/wordprocessingShape" xmlns:a14="http://schemas.microsoft.com/office/drawing/2010/main" val="0"/>
+                          <a14:useLocalDpi xmlns:a14="http://schemas.microsoft.com/office/drawing/2010/main" xmlns:wps="http://schemas.microsoft.com/office/word/2010/wordprocessingShape" xmlns:wpi="http://schemas.microsoft.com/office/word/2010/wordprocessingInk" xmlns:wpg="http://schemas.microsoft.com/office/word/2010/wordprocessingGroup" xmlns:w14="http://schemas.microsoft.com/office/word/2010/wordml" xmlns:w="http://schemas.openxmlformats.org/wordprocessingml/2006/main" xmlns:w10="urn:schemas-microsoft-com:office:word" xmlns:wp14="http://schemas.microsoft.com/office/word/2010/wordprocessingDrawing" xmlns:v="urn:schemas-microsoft-com:vml" xmlns:o="urn:schemas-microsoft-com:office:office" xmlns:mv="urn:schemas-microsoft-com:mac:vml" xmlns:mc="http://schemas.openxmlformats.org/markup-compatibility/2006" xmlns:mo="http://schemas.microsoft.com/office/mac/office/2008/main" xmlns:wpc="http://schemas.microsoft.com/office/word/2010/wordprocessingCanvas" xmlns="" val="0"/>
                         </a:ext>
                       </a:extLst>
                     </a:blip>
@@ -4959,7 +4959,7 @@
                     <a:blip r:embed="rId7">
                       <a:extLst>
                         <a:ext uri="{28A0092B-C50C-407E-A947-70E740481C1C}">
-                          <a14:useLocalDpi xmlns="" xmlns:wpc="http://schemas.microsoft.com/office/word/2010/wordprocessingCanvas" xmlns:mo="http://schemas.microsoft.com/office/mac/office/2008/main" xmlns:mc="http://schemas.openxmlformats.org/markup-compatibility/2006" xmlns:mv="urn:schemas-microsoft-com:mac:vml" xmlns:o="urn:schemas-microsoft-com:office:office" xmlns:v="urn:schemas-microsoft-com:vml" xmlns:wp14="http://schemas.microsoft.com/office/word/2010/wordprocessingDrawing" xmlns:w10="urn:schemas-microsoft-com:office:word" xmlns:w="http://schemas.openxmlformats.org/wordprocessingml/2006/main" xmlns:w14="http://schemas.microsoft.com/office/word/2010/wordml" xmlns:wpg="http://schemas.microsoft.com/office/word/2010/wordprocessingGroup" xmlns:wpi="http://schemas.microsoft.com/office/word/2010/wordprocessingInk" xmlns:wps="http://schemas.microsoft.com/office/word/2010/wordprocessingShape" xmlns:a14="http://schemas.microsoft.com/office/drawing/2010/main" val="0"/>
+                          <a14:useLocalDpi xmlns:a14="http://schemas.microsoft.com/office/drawing/2010/main" xmlns:wps="http://schemas.microsoft.com/office/word/2010/wordprocessingShape" xmlns:wpi="http://schemas.microsoft.com/office/word/2010/wordprocessingInk" xmlns:wpg="http://schemas.microsoft.com/office/word/2010/wordprocessingGroup" xmlns:w14="http://schemas.microsoft.com/office/word/2010/wordml" xmlns:w="http://schemas.openxmlformats.org/wordprocessingml/2006/main" xmlns:w10="urn:schemas-microsoft-com:office:word" xmlns:wp14="http://schemas.microsoft.com/office/word/2010/wordprocessingDrawing" xmlns:v="urn:schemas-microsoft-com:vml" xmlns:o="urn:schemas-microsoft-com:office:office" xmlns:mv="urn:schemas-microsoft-com:mac:vml" xmlns:mc="http://schemas.openxmlformats.org/markup-compatibility/2006" xmlns:mo="http://schemas.microsoft.com/office/mac/office/2008/main" xmlns:wpc="http://schemas.microsoft.com/office/word/2010/wordprocessingCanvas" xmlns="" val="0"/>
                         </a:ext>
                       </a:extLst>
                     </a:blip>
@@ -5497,7 +5497,7 @@
                     <a:blip r:embed="rId8">
                       <a:extLst>
                         <a:ext uri="{28A0092B-C50C-407E-A947-70E740481C1C}">
-                          <a14:useLocalDpi xmlns="" xmlns:wpc="http://schemas.microsoft.com/office/word/2010/wordprocessingCanvas" xmlns:mo="http://schemas.microsoft.com/office/mac/office/2008/main" xmlns:mc="http://schemas.openxmlformats.org/markup-compatibility/2006" xmlns:mv="urn:schemas-microsoft-com:mac:vml" xmlns:o="urn:schemas-microsoft-com:office:office" xmlns:v="urn:schemas-microsoft-com:vml" xmlns:wp14="http://schemas.microsoft.com/office/word/2010/wordprocessingDrawing" xmlns:w10="urn:schemas-microsoft-com:office:word" xmlns:w="http://schemas.openxmlformats.org/wordprocessingml/2006/main" xmlns:w14="http://schemas.microsoft.com/office/word/2010/wordml" xmlns:wpg="http://schemas.microsoft.com/office/word/2010/wordprocessingGroup" xmlns:wpi="http://schemas.microsoft.com/office/word/2010/wordprocessingInk" xmlns:wps="http://schemas.microsoft.com/office/word/2010/wordprocessingShape" xmlns:a14="http://schemas.microsoft.com/office/drawing/2010/main" val="0"/>
+                          <a14:useLocalDpi xmlns:a14="http://schemas.microsoft.com/office/drawing/2010/main" xmlns:wps="http://schemas.microsoft.com/office/word/2010/wordprocessingShape" xmlns:wpi="http://schemas.microsoft.com/office/word/2010/wordprocessingInk" xmlns:wpg="http://schemas.microsoft.com/office/word/2010/wordprocessingGroup" xmlns:w14="http://schemas.microsoft.com/office/word/2010/wordml" xmlns:w="http://schemas.openxmlformats.org/wordprocessingml/2006/main" xmlns:w10="urn:schemas-microsoft-com:office:word" xmlns:wp14="http://schemas.microsoft.com/office/word/2010/wordprocessingDrawing" xmlns:v="urn:schemas-microsoft-com:vml" xmlns:o="urn:schemas-microsoft-com:office:office" xmlns:mv="urn:schemas-microsoft-com:mac:vml" xmlns:mc="http://schemas.openxmlformats.org/markup-compatibility/2006" xmlns:mo="http://schemas.microsoft.com/office/mac/office/2008/main" xmlns:wpc="http://schemas.microsoft.com/office/word/2010/wordprocessingCanvas" xmlns="" val="0"/>
                         </a:ext>
                       </a:extLst>
                     </a:blip>
@@ -8746,7 +8746,7 @@
                     <a:blip r:embed="rId9">
                       <a:extLst>
                         <a:ext uri="{28A0092B-C50C-407E-A947-70E740481C1C}">
-                          <a14:useLocalDpi xmlns="" xmlns:wpc="http://schemas.microsoft.com/office/word/2010/wordprocessingCanvas" xmlns:mo="http://schemas.microsoft.com/office/mac/office/2008/main" xmlns:mc="http://schemas.openxmlformats.org/markup-compatibility/2006" xmlns:mv="urn:schemas-microsoft-com:mac:vml" xmlns:o="urn:schemas-microsoft-com:office:office" xmlns:v="urn:schemas-microsoft-com:vml" xmlns:wp14="http://schemas.microsoft.com/office/word/2010/wordprocessingDrawing" xmlns:w10="urn:schemas-microsoft-com:office:word" xmlns:w="http://schemas.openxmlformats.org/wordprocessingml/2006/main" xmlns:w14="http://schemas.microsoft.com/office/word/2010/wordml" xmlns:wpg="http://schemas.microsoft.com/office/word/2010/wordprocessingGroup" xmlns:wpi="http://schemas.microsoft.com/office/word/2010/wordprocessingInk" xmlns:wps="http://schemas.microsoft.com/office/word/2010/wordprocessingShape" xmlns:a14="http://schemas.microsoft.com/office/drawing/2010/main" val="0"/>
+                          <a14:useLocalDpi xmlns:a14="http://schemas.microsoft.com/office/drawing/2010/main" xmlns:wps="http://schemas.microsoft.com/office/word/2010/wordprocessingShape" xmlns:wpi="http://schemas.microsoft.com/office/word/2010/wordprocessingInk" xmlns:wpg="http://schemas.microsoft.com/office/word/2010/wordprocessingGroup" xmlns:w14="http://schemas.microsoft.com/office/word/2010/wordml" xmlns:w="http://schemas.openxmlformats.org/wordprocessingml/2006/main" xmlns:w10="urn:schemas-microsoft-com:office:word" xmlns:wp14="http://schemas.microsoft.com/office/word/2010/wordprocessingDrawing" xmlns:v="urn:schemas-microsoft-com:vml" xmlns:o="urn:schemas-microsoft-com:office:office" xmlns:mv="urn:schemas-microsoft-com:mac:vml" xmlns:mc="http://schemas.openxmlformats.org/markup-compatibility/2006" xmlns:mo="http://schemas.microsoft.com/office/mac/office/2008/main" xmlns:wpc="http://schemas.microsoft.com/office/word/2010/wordprocessingCanvas" xmlns="" val="0"/>
                         </a:ext>
                       </a:extLst>
                     </a:blip>
@@ -8970,7 +8970,7 @@
                     <a:blip r:embed="rId10">
                       <a:extLst>
                         <a:ext uri="{28A0092B-C50C-407E-A947-70E740481C1C}">
-                          <a14:useLocalDpi xmlns="" xmlns:wpc="http://schemas.microsoft.com/office/word/2010/wordprocessingCanvas" xmlns:mo="http://schemas.microsoft.com/office/mac/office/2008/main" xmlns:mc="http://schemas.openxmlformats.org/markup-compatibility/2006" xmlns:mv="urn:schemas-microsoft-com:mac:vml" xmlns:o="urn:schemas-microsoft-com:office:office" xmlns:v="urn:schemas-microsoft-com:vml" xmlns:wp14="http://schemas.microsoft.com/office/word/2010/wordprocessingDrawing" xmlns:w10="urn:schemas-microsoft-com:office:word" xmlns:w="http://schemas.openxmlformats.org/wordprocessingml/2006/main" xmlns:w14="http://schemas.microsoft.com/office/word/2010/wordml" xmlns:wpg="http://schemas.microsoft.com/office/word/2010/wordprocessingGroup" xmlns:wpi="http://schemas.microsoft.com/office/word/2010/wordprocessingInk" xmlns:wps="http://schemas.microsoft.com/office/word/2010/wordprocessingShape" xmlns:a14="http://schemas.microsoft.com/office/drawing/2010/main" val="0"/>
+                          <a14:useLocalDpi xmlns:a14="http://schemas.microsoft.com/office/drawing/2010/main" xmlns:wps="http://schemas.microsoft.com/office/word/2010/wordprocessingShape" xmlns:wpi="http://schemas.microsoft.com/office/word/2010/wordprocessingInk" xmlns:wpg="http://schemas.microsoft.com/office/word/2010/wordprocessingGroup" xmlns:w14="http://schemas.microsoft.com/office/word/2010/wordml" xmlns:w="http://schemas.openxmlformats.org/wordprocessingml/2006/main" xmlns:w10="urn:schemas-microsoft-com:office:word" xmlns:wp14="http://schemas.microsoft.com/office/word/2010/wordprocessingDrawing" xmlns:v="urn:schemas-microsoft-com:vml" xmlns:o="urn:schemas-microsoft-com:office:office" xmlns:mv="urn:schemas-microsoft-com:mac:vml" xmlns:mc="http://schemas.openxmlformats.org/markup-compatibility/2006" xmlns:mo="http://schemas.microsoft.com/office/mac/office/2008/main" xmlns:wpc="http://schemas.microsoft.com/office/word/2010/wordprocessingCanvas" xmlns="" val="0"/>
                         </a:ext>
                       </a:extLst>
                     </a:blip>
@@ -9092,7 +9092,7 @@
                     <a:blip r:embed="rId11">
                       <a:extLst>
                         <a:ext uri="{28A0092B-C50C-407E-A947-70E740481C1C}">
-                          <a14:useLocalDpi xmlns="" xmlns:wpc="http://schemas.microsoft.com/office/word/2010/wordprocessingCanvas" xmlns:mo="http://schemas.microsoft.com/office/mac/office/2008/main" xmlns:mc="http://schemas.openxmlformats.org/markup-compatibility/2006" xmlns:mv="urn:schemas-microsoft-com:mac:vml" xmlns:o="urn:schemas-microsoft-com:office:office" xmlns:v="urn:schemas-microsoft-com:vml" xmlns:wp14="http://schemas.microsoft.com/office/word/2010/wordprocessingDrawing" xmlns:w10="urn:schemas-microsoft-com:office:word" xmlns:w="http://schemas.openxmlformats.org/wordprocessingml/2006/main" xmlns:w14="http://schemas.microsoft.com/office/word/2010/wordml" xmlns:wpg="http://schemas.microsoft.com/office/word/2010/wordprocessingGroup" xmlns:wpi="http://schemas.microsoft.com/office/word/2010/wordprocessingInk" xmlns:wps="http://schemas.microsoft.com/office/word/2010/wordprocessingShape" xmlns:a14="http://schemas.microsoft.com/office/drawing/2010/main" val="0"/>
+                          <a14:useLocalDpi xmlns:a14="http://schemas.microsoft.com/office/drawing/2010/main" xmlns:wps="http://schemas.microsoft.com/office/word/2010/wordprocessingShape" xmlns:wpi="http://schemas.microsoft.com/office/word/2010/wordprocessingInk" xmlns:wpg="http://schemas.microsoft.com/office/word/2010/wordprocessingGroup" xmlns:w14="http://schemas.microsoft.com/office/word/2010/wordml" xmlns:w="http://schemas.openxmlformats.org/wordprocessingml/2006/main" xmlns:w10="urn:schemas-microsoft-com:office:word" xmlns:wp14="http://schemas.microsoft.com/office/word/2010/wordprocessingDrawing" xmlns:v="urn:schemas-microsoft-com:vml" xmlns:o="urn:schemas-microsoft-com:office:office" xmlns:mv="urn:schemas-microsoft-com:mac:vml" xmlns:mc="http://schemas.openxmlformats.org/markup-compatibility/2006" xmlns:mo="http://schemas.microsoft.com/office/mac/office/2008/main" xmlns:wpc="http://schemas.microsoft.com/office/word/2010/wordprocessingCanvas" xmlns="" val="0"/>
                         </a:ext>
                       </a:extLst>
                     </a:blip>
@@ -9273,7 +9273,7 @@
                     <a:blip r:embed="rId12">
                       <a:extLst>
                         <a:ext uri="{28A0092B-C50C-407E-A947-70E740481C1C}">
-                          <a14:useLocalDpi xmlns="" xmlns:wpc="http://schemas.microsoft.com/office/word/2010/wordprocessingCanvas" xmlns:mo="http://schemas.microsoft.com/office/mac/office/2008/main" xmlns:mc="http://schemas.openxmlformats.org/markup-compatibility/2006" xmlns:mv="urn:schemas-microsoft-com:mac:vml" xmlns:o="urn:schemas-microsoft-com:office:office" xmlns:v="urn:schemas-microsoft-com:vml" xmlns:wp14="http://schemas.microsoft.com/office/word/2010/wordprocessingDrawing" xmlns:w10="urn:schemas-microsoft-com:office:word" xmlns:w="http://schemas.openxmlformats.org/wordprocessingml/2006/main" xmlns:w14="http://schemas.microsoft.com/office/word/2010/wordml" xmlns:wpg="http://schemas.microsoft.com/office/word/2010/wordprocessingGroup" xmlns:wpi="http://schemas.microsoft.com/office/word/2010/wordprocessingInk" xmlns:wps="http://schemas.microsoft.com/office/word/2010/wordprocessingShape" xmlns:a14="http://schemas.microsoft.com/office/drawing/2010/main" val="0"/>
+                          <a14:useLocalDpi xmlns:a14="http://schemas.microsoft.com/office/drawing/2010/main" xmlns:wps="http://schemas.microsoft.com/office/word/2010/wordprocessingShape" xmlns:wpi="http://schemas.microsoft.com/office/word/2010/wordprocessingInk" xmlns:wpg="http://schemas.microsoft.com/office/word/2010/wordprocessingGroup" xmlns:w14="http://schemas.microsoft.com/office/word/2010/wordml" xmlns:w="http://schemas.openxmlformats.org/wordprocessingml/2006/main" xmlns:w10="urn:schemas-microsoft-com:office:word" xmlns:wp14="http://schemas.microsoft.com/office/word/2010/wordprocessingDrawing" xmlns:v="urn:schemas-microsoft-com:vml" xmlns:o="urn:schemas-microsoft-com:office:office" xmlns:mv="urn:schemas-microsoft-com:mac:vml" xmlns:mc="http://schemas.openxmlformats.org/markup-compatibility/2006" xmlns:mo="http://schemas.microsoft.com/office/mac/office/2008/main" xmlns:wpc="http://schemas.microsoft.com/office/word/2010/wordprocessingCanvas" xmlns="" val="0"/>
                         </a:ext>
                       </a:extLst>
                     </a:blip>
@@ -9574,7 +9574,7 @@
                     <a:blip r:embed="rId13">
                       <a:extLst>
                         <a:ext uri="{28A0092B-C50C-407E-A947-70E740481C1C}">
-                          <a14:useLocalDpi xmlns="" xmlns:wpc="http://schemas.microsoft.com/office/word/2010/wordprocessingCanvas" xmlns:mo="http://schemas.microsoft.com/office/mac/office/2008/main" xmlns:mc="http://schemas.openxmlformats.org/markup-compatibility/2006" xmlns:mv="urn:schemas-microsoft-com:mac:vml" xmlns:o="urn:schemas-microsoft-com:office:office" xmlns:v="urn:schemas-microsoft-com:vml" xmlns:wp14="http://schemas.microsoft.com/office/word/2010/wordprocessingDrawing" xmlns:w10="urn:schemas-microsoft-com:office:word" xmlns:w="http://schemas.openxmlformats.org/wordprocessingml/2006/main" xmlns:w14="http://schemas.microsoft.com/office/word/2010/wordml" xmlns:wpg="http://schemas.microsoft.com/office/word/2010/wordprocessingGroup" xmlns:wpi="http://schemas.microsoft.com/office/word/2010/wordprocessingInk" xmlns:wps="http://schemas.microsoft.com/office/word/2010/wordprocessingShape" xmlns:a14="http://schemas.microsoft.com/office/drawing/2010/main" val="0"/>
+                          <a14:useLocalDpi xmlns:a14="http://schemas.microsoft.com/office/drawing/2010/main" xmlns:wps="http://schemas.microsoft.com/office/word/2010/wordprocessingShape" xmlns:wpi="http://schemas.microsoft.com/office/word/2010/wordprocessingInk" xmlns:wpg="http://schemas.microsoft.com/office/word/2010/wordprocessingGroup" xmlns:w14="http://schemas.microsoft.com/office/word/2010/wordml" xmlns:w="http://schemas.openxmlformats.org/wordprocessingml/2006/main" xmlns:w10="urn:schemas-microsoft-com:office:word" xmlns:wp14="http://schemas.microsoft.com/office/word/2010/wordprocessingDrawing" xmlns:v="urn:schemas-microsoft-com:vml" xmlns:o="urn:schemas-microsoft-com:office:office" xmlns:mv="urn:schemas-microsoft-com:mac:vml" xmlns:mc="http://schemas.openxmlformats.org/markup-compatibility/2006" xmlns:mo="http://schemas.microsoft.com/office/mac/office/2008/main" xmlns:wpc="http://schemas.microsoft.com/office/word/2010/wordprocessingCanvas" xmlns="" val="0"/>
                         </a:ext>
                       </a:extLst>
                     </a:blip>
@@ -9678,11 +9678,11 @@
           <w:lang w:val="en-CA"/>
         </w:rPr>
       </w:pPr>
-      <w:bookmarkStart w:id="32" w:name="_Toc256200092"/>
-      <w:bookmarkStart w:id="33" w:name="_Toc256200133"/>
-      <w:bookmarkStart w:id="34" w:name="_Toc256200208"/>
-      <w:bookmarkStart w:id="35" w:name="_Toc257246486"/>
-      <w:bookmarkStart w:id="36" w:name="_Toc384298822"/>
+      <w:bookmarkStart w:id="32" w:name="_Toc384298822"/>
+      <w:bookmarkStart w:id="33" w:name="_Toc256200092"/>
+      <w:bookmarkStart w:id="34" w:name="_Toc256200133"/>
+      <w:bookmarkStart w:id="35" w:name="_Toc256200208"/>
+      <w:bookmarkStart w:id="36" w:name="_Toc257246486"/>
       <w:bookmarkEnd w:id="28"/>
       <w:bookmarkEnd w:id="29"/>
       <w:bookmarkEnd w:id="30"/>
@@ -9730,7 +9730,7 @@
         </w:rPr>
         <w:t xml:space="preserve"> Communication</w:t>
       </w:r>
-      <w:bookmarkEnd w:id="36"/>
+      <w:bookmarkEnd w:id="32"/>
     </w:p>
     <w:p>
       <w:pPr>
@@ -9765,10 +9765,10 @@
         </w:rPr>
         <w:t>.1 Message Structure</w:t>
       </w:r>
-      <w:bookmarkEnd w:id="32"/>
       <w:bookmarkEnd w:id="33"/>
       <w:bookmarkEnd w:id="34"/>
       <w:bookmarkEnd w:id="35"/>
+      <w:bookmarkEnd w:id="36"/>
       <w:bookmarkEnd w:id="37"/>
     </w:p>
     <w:p>
@@ -11095,7 +11095,7 @@
                     <a:blip r:embed="rId14">
                       <a:extLst>
                         <a:ext uri="{28A0092B-C50C-407E-A947-70E740481C1C}">
-                          <a14:useLocalDpi xmlns="" xmlns:wpc="http://schemas.microsoft.com/office/word/2010/wordprocessingCanvas" xmlns:mo="http://schemas.microsoft.com/office/mac/office/2008/main" xmlns:mc="http://schemas.openxmlformats.org/markup-compatibility/2006" xmlns:mv="urn:schemas-microsoft-com:mac:vml" xmlns:o="urn:schemas-microsoft-com:office:office" xmlns:v="urn:schemas-microsoft-com:vml" xmlns:wp14="http://schemas.microsoft.com/office/word/2010/wordprocessingDrawing" xmlns:w10="urn:schemas-microsoft-com:office:word" xmlns:w="http://schemas.openxmlformats.org/wordprocessingml/2006/main" xmlns:w14="http://schemas.microsoft.com/office/word/2010/wordml" xmlns:wpg="http://schemas.microsoft.com/office/word/2010/wordprocessingGroup" xmlns:wpi="http://schemas.microsoft.com/office/word/2010/wordprocessingInk" xmlns:wps="http://schemas.microsoft.com/office/word/2010/wordprocessingShape" xmlns:a14="http://schemas.microsoft.com/office/drawing/2010/main" val="0"/>
+                          <a14:useLocalDpi xmlns:a14="http://schemas.microsoft.com/office/drawing/2010/main" xmlns:wps="http://schemas.microsoft.com/office/word/2010/wordprocessingShape" xmlns:wpi="http://schemas.microsoft.com/office/word/2010/wordprocessingInk" xmlns:wpg="http://schemas.microsoft.com/office/word/2010/wordprocessingGroup" xmlns:w14="http://schemas.microsoft.com/office/word/2010/wordml" xmlns:w="http://schemas.openxmlformats.org/wordprocessingml/2006/main" xmlns:w10="urn:schemas-microsoft-com:office:word" xmlns:wp14="http://schemas.microsoft.com/office/word/2010/wordprocessingDrawing" xmlns:v="urn:schemas-microsoft-com:vml" xmlns:o="urn:schemas-microsoft-com:office:office" xmlns:mv="urn:schemas-microsoft-com:mac:vml" xmlns:mc="http://schemas.openxmlformats.org/markup-compatibility/2006" xmlns:mo="http://schemas.microsoft.com/office/mac/office/2008/main" xmlns:wpc="http://schemas.microsoft.com/office/word/2010/wordprocessingCanvas" xmlns="" val="0"/>
                         </a:ext>
                       </a:extLst>
                     </a:blip>
@@ -11258,7 +11258,7 @@
                     <a:blip r:embed="rId15">
                       <a:extLst>
                         <a:ext uri="{28A0092B-C50C-407E-A947-70E740481C1C}">
-                          <a14:useLocalDpi xmlns="" xmlns:wpc="http://schemas.microsoft.com/office/word/2010/wordprocessingCanvas" xmlns:mo="http://schemas.microsoft.com/office/mac/office/2008/main" xmlns:mc="http://schemas.openxmlformats.org/markup-compatibility/2006" xmlns:mv="urn:schemas-microsoft-com:mac:vml" xmlns:o="urn:schemas-microsoft-com:office:office" xmlns:v="urn:schemas-microsoft-com:vml" xmlns:wp14="http://schemas.microsoft.com/office/word/2010/wordprocessingDrawing" xmlns:w10="urn:schemas-microsoft-com:office:word" xmlns:w="http://schemas.openxmlformats.org/wordprocessingml/2006/main" xmlns:w14="http://schemas.microsoft.com/office/word/2010/wordml" xmlns:wpg="http://schemas.microsoft.com/office/word/2010/wordprocessingGroup" xmlns:wpi="http://schemas.microsoft.com/office/word/2010/wordprocessingInk" xmlns:wps="http://schemas.microsoft.com/office/word/2010/wordprocessingShape" xmlns:a14="http://schemas.microsoft.com/office/drawing/2010/main" val="0"/>
+                          <a14:useLocalDpi xmlns:a14="http://schemas.microsoft.com/office/drawing/2010/main" xmlns:wps="http://schemas.microsoft.com/office/word/2010/wordprocessingShape" xmlns:wpi="http://schemas.microsoft.com/office/word/2010/wordprocessingInk" xmlns:wpg="http://schemas.microsoft.com/office/word/2010/wordprocessingGroup" xmlns:w14="http://schemas.microsoft.com/office/word/2010/wordml" xmlns:w="http://schemas.openxmlformats.org/wordprocessingml/2006/main" xmlns:w10="urn:schemas-microsoft-com:office:word" xmlns:wp14="http://schemas.microsoft.com/office/word/2010/wordprocessingDrawing" xmlns:v="urn:schemas-microsoft-com:vml" xmlns:o="urn:schemas-microsoft-com:office:office" xmlns:mv="urn:schemas-microsoft-com:mac:vml" xmlns:mc="http://schemas.openxmlformats.org/markup-compatibility/2006" xmlns:mo="http://schemas.microsoft.com/office/mac/office/2008/main" xmlns:wpc="http://schemas.microsoft.com/office/word/2010/wordprocessingCanvas" xmlns="" val="0"/>
                         </a:ext>
                       </a:extLst>
                     </a:blip>
@@ -11436,7 +11436,7 @@
                     <a:blip r:embed="rId16">
                       <a:extLst>
                         <a:ext uri="{28A0092B-C50C-407E-A947-70E740481C1C}">
-                          <a14:useLocalDpi xmlns="" xmlns:wpc="http://schemas.microsoft.com/office/word/2010/wordprocessingCanvas" xmlns:mo="http://schemas.microsoft.com/office/mac/office/2008/main" xmlns:mc="http://schemas.openxmlformats.org/markup-compatibility/2006" xmlns:mv="urn:schemas-microsoft-com:mac:vml" xmlns:o="urn:schemas-microsoft-com:office:office" xmlns:v="urn:schemas-microsoft-com:vml" xmlns:wp14="http://schemas.microsoft.com/office/word/2010/wordprocessingDrawing" xmlns:w10="urn:schemas-microsoft-com:office:word" xmlns:w="http://schemas.openxmlformats.org/wordprocessingml/2006/main" xmlns:w14="http://schemas.microsoft.com/office/word/2010/wordml" xmlns:wpg="http://schemas.microsoft.com/office/word/2010/wordprocessingGroup" xmlns:wpi="http://schemas.microsoft.com/office/word/2010/wordprocessingInk" xmlns:wps="http://schemas.microsoft.com/office/word/2010/wordprocessingShape" xmlns:a14="http://schemas.microsoft.com/office/drawing/2010/main" val="0"/>
+                          <a14:useLocalDpi xmlns:a14="http://schemas.microsoft.com/office/drawing/2010/main" xmlns:wps="http://schemas.microsoft.com/office/word/2010/wordprocessingShape" xmlns:wpi="http://schemas.microsoft.com/office/word/2010/wordprocessingInk" xmlns:wpg="http://schemas.microsoft.com/office/word/2010/wordprocessingGroup" xmlns:w14="http://schemas.microsoft.com/office/word/2010/wordml" xmlns:w="http://schemas.openxmlformats.org/wordprocessingml/2006/main" xmlns:w10="urn:schemas-microsoft-com:office:word" xmlns:wp14="http://schemas.microsoft.com/office/word/2010/wordprocessingDrawing" xmlns:v="urn:schemas-microsoft-com:vml" xmlns:o="urn:schemas-microsoft-com:office:office" xmlns:mv="urn:schemas-microsoft-com:mac:vml" xmlns:mc="http://schemas.openxmlformats.org/markup-compatibility/2006" xmlns:mo="http://schemas.microsoft.com/office/mac/office/2008/main" xmlns:wpc="http://schemas.microsoft.com/office/word/2010/wordprocessingCanvas" xmlns="" val="0"/>
                         </a:ext>
                       </a:extLst>
                     </a:blip>
@@ -11940,7 +11940,7 @@
                     <a:blip r:embed="rId17">
                       <a:extLst>
                         <a:ext uri="{28A0092B-C50C-407E-A947-70E740481C1C}">
-                          <a14:useLocalDpi xmlns="" xmlns:wpc="http://schemas.microsoft.com/office/word/2010/wordprocessingCanvas" xmlns:mo="http://schemas.microsoft.com/office/mac/office/2008/main" xmlns:mc="http://schemas.openxmlformats.org/markup-compatibility/2006" xmlns:mv="urn:schemas-microsoft-com:mac:vml" xmlns:o="urn:schemas-microsoft-com:office:office" xmlns:v="urn:schemas-microsoft-com:vml" xmlns:wp14="http://schemas.microsoft.com/office/word/2010/wordprocessingDrawing" xmlns:w10="urn:schemas-microsoft-com:office:word" xmlns:w="http://schemas.openxmlformats.org/wordprocessingml/2006/main" xmlns:w14="http://schemas.microsoft.com/office/word/2010/wordml" xmlns:wpg="http://schemas.microsoft.com/office/word/2010/wordprocessingGroup" xmlns:wpi="http://schemas.microsoft.com/office/word/2010/wordprocessingInk" xmlns:wps="http://schemas.microsoft.com/office/word/2010/wordprocessingShape" xmlns:a14="http://schemas.microsoft.com/office/drawing/2010/main" val="0"/>
+                          <a14:useLocalDpi xmlns:a14="http://schemas.microsoft.com/office/drawing/2010/main" xmlns:wps="http://schemas.microsoft.com/office/word/2010/wordprocessingShape" xmlns:wpi="http://schemas.microsoft.com/office/word/2010/wordprocessingInk" xmlns:wpg="http://schemas.microsoft.com/office/word/2010/wordprocessingGroup" xmlns:w14="http://schemas.microsoft.com/office/word/2010/wordml" xmlns:w="http://schemas.openxmlformats.org/wordprocessingml/2006/main" xmlns:w10="urn:schemas-microsoft-com:office:word" xmlns:wp14="http://schemas.microsoft.com/office/word/2010/wordprocessingDrawing" xmlns:v="urn:schemas-microsoft-com:vml" xmlns:o="urn:schemas-microsoft-com:office:office" xmlns:mv="urn:schemas-microsoft-com:mac:vml" xmlns:mc="http://schemas.openxmlformats.org/markup-compatibility/2006" xmlns:mo="http://schemas.microsoft.com/office/mac/office/2008/main" xmlns:wpc="http://schemas.microsoft.com/office/word/2010/wordprocessingCanvas" xmlns="" val="0"/>
                         </a:ext>
                       </a:extLst>
                     </a:blip>
@@ -12361,7 +12361,7 @@
                     <a:blip r:embed="rId18">
                       <a:extLst>
                         <a:ext uri="{28A0092B-C50C-407E-A947-70E740481C1C}">
-                          <a14:useLocalDpi xmlns="" xmlns:wpc="http://schemas.microsoft.com/office/word/2010/wordprocessingCanvas" xmlns:mo="http://schemas.microsoft.com/office/mac/office/2008/main" xmlns:mc="http://schemas.openxmlformats.org/markup-compatibility/2006" xmlns:mv="urn:schemas-microsoft-com:mac:vml" xmlns:o="urn:schemas-microsoft-com:office:office" xmlns:v="urn:schemas-microsoft-com:vml" xmlns:wp14="http://schemas.microsoft.com/office/word/2010/wordprocessingDrawing" xmlns:w10="urn:schemas-microsoft-com:office:word" xmlns:w="http://schemas.openxmlformats.org/wordprocessingml/2006/main" xmlns:w14="http://schemas.microsoft.com/office/word/2010/wordml" xmlns:wpg="http://schemas.microsoft.com/office/word/2010/wordprocessingGroup" xmlns:wpi="http://schemas.microsoft.com/office/word/2010/wordprocessingInk" xmlns:wps="http://schemas.microsoft.com/office/word/2010/wordprocessingShape" xmlns:a14="http://schemas.microsoft.com/office/drawing/2010/main" val="0"/>
+                          <a14:useLocalDpi xmlns:a14="http://schemas.microsoft.com/office/drawing/2010/main" xmlns:wps="http://schemas.microsoft.com/office/word/2010/wordprocessingShape" xmlns:wpi="http://schemas.microsoft.com/office/word/2010/wordprocessingInk" xmlns:wpg="http://schemas.microsoft.com/office/word/2010/wordprocessingGroup" xmlns:w14="http://schemas.microsoft.com/office/word/2010/wordml" xmlns:w="http://schemas.openxmlformats.org/wordprocessingml/2006/main" xmlns:w10="urn:schemas-microsoft-com:office:word" xmlns:wp14="http://schemas.microsoft.com/office/word/2010/wordprocessingDrawing" xmlns:v="urn:schemas-microsoft-com:vml" xmlns:o="urn:schemas-microsoft-com:office:office" xmlns:mv="urn:schemas-microsoft-com:mac:vml" xmlns:mc="http://schemas.openxmlformats.org/markup-compatibility/2006" xmlns:mo="http://schemas.microsoft.com/office/mac/office/2008/main" xmlns:wpc="http://schemas.microsoft.com/office/word/2010/wordprocessingCanvas" xmlns="" val="0"/>
                         </a:ext>
                       </a:extLst>
                     </a:blip>
@@ -13107,7 +13107,7 @@
                     <a:blip r:embed="rId19">
                       <a:extLst>
                         <a:ext uri="{28A0092B-C50C-407E-A947-70E740481C1C}">
-                          <a14:useLocalDpi xmlns="" xmlns:wpc="http://schemas.microsoft.com/office/word/2010/wordprocessingCanvas" xmlns:mo="http://schemas.microsoft.com/office/mac/office/2008/main" xmlns:mc="http://schemas.openxmlformats.org/markup-compatibility/2006" xmlns:mv="urn:schemas-microsoft-com:mac:vml" xmlns:o="urn:schemas-microsoft-com:office:office" xmlns:v="urn:schemas-microsoft-com:vml" xmlns:wp14="http://schemas.microsoft.com/office/word/2010/wordprocessingDrawing" xmlns:w10="urn:schemas-microsoft-com:office:word" xmlns:w="http://schemas.openxmlformats.org/wordprocessingml/2006/main" xmlns:w14="http://schemas.microsoft.com/office/word/2010/wordml" xmlns:wpg="http://schemas.microsoft.com/office/word/2010/wordprocessingGroup" xmlns:wpi="http://schemas.microsoft.com/office/word/2010/wordprocessingInk" xmlns:wps="http://schemas.microsoft.com/office/word/2010/wordprocessingShape" xmlns:a14="http://schemas.microsoft.com/office/drawing/2010/main" val="0"/>
+                          <a14:useLocalDpi xmlns:a14="http://schemas.microsoft.com/office/drawing/2010/main" xmlns:wps="http://schemas.microsoft.com/office/word/2010/wordprocessingShape" xmlns:wpi="http://schemas.microsoft.com/office/word/2010/wordprocessingInk" xmlns:wpg="http://schemas.microsoft.com/office/word/2010/wordprocessingGroup" xmlns:w14="http://schemas.microsoft.com/office/word/2010/wordml" xmlns:w="http://schemas.openxmlformats.org/wordprocessingml/2006/main" xmlns:w10="urn:schemas-microsoft-com:office:word" xmlns:wp14="http://schemas.microsoft.com/office/word/2010/wordprocessingDrawing" xmlns:v="urn:schemas-microsoft-com:vml" xmlns:o="urn:schemas-microsoft-com:office:office" xmlns:mv="urn:schemas-microsoft-com:mac:vml" xmlns:mc="http://schemas.openxmlformats.org/markup-compatibility/2006" xmlns:mo="http://schemas.microsoft.com/office/mac/office/2008/main" xmlns:wpc="http://schemas.microsoft.com/office/word/2010/wordprocessingCanvas" xmlns="" val="0"/>
                         </a:ext>
                       </a:extLst>
                     </a:blip>
@@ -14225,6 +14225,15 @@
         </w:rPr>
         <w:t xml:space="preserve"> </w:t>
       </w:r>
+      <w:bookmarkStart w:id="71" w:name="_Toc384298844"/>
+    </w:p>
+    <w:p>
+      <w:pPr>
+        <w:rPr>
+          <w:rFonts w:ascii="Times New Roman" w:hAnsi="Times New Roman"/>
+          <w:lang w:val="en-CA"/>
+        </w:rPr>
+      </w:pPr>
     </w:p>
     <w:p>
       <w:pPr>
@@ -14235,91 +14244,73 @@
           <w:lang w:val="en-CA"/>
         </w:rPr>
       </w:pPr>
-      <w:bookmarkStart w:id="71" w:name="_Toc384298844"/>
-    </w:p>
-    <w:p>
-      <w:pPr>
-        <w:rPr>
-          <w:lang w:val="en-CA"/>
-        </w:rPr>
-      </w:pPr>
-    </w:p>
-    <w:p>
-      <w:pPr>
-        <w:pStyle w:val="Heading1"/>
-        <w:rPr>
-          <w:rFonts w:ascii="Times New Roman" w:hAnsi="Times New Roman"/>
-          <w:color w:val="auto"/>
-          <w:lang w:val="en-CA"/>
-        </w:rPr>
-      </w:pPr>
-      <w:r>
-        <w:rPr>
-          <w:rFonts w:ascii="Times New Roman" w:hAnsi="Times New Roman"/>
-          <w:color w:val="auto"/>
+      <w:r>
+        <w:rPr>
+          <w:rFonts w:ascii="Times New Roman" w:hAnsi="Times New Roman"/>
+          <w:color w:val="auto"/>
+          <w:lang w:val="en-CA"/>
+        </w:rPr>
+        <w:t>Chapter 8 – Major Design Changes</w:t>
+      </w:r>
+      <w:bookmarkEnd w:id="71"/>
+    </w:p>
+    <w:p>
+      <w:pPr>
+        <w:rPr>
+          <w:rFonts w:ascii="Times New Roman" w:hAnsi="Times New Roman"/>
+          <w:lang w:val="en-CA"/>
+        </w:rPr>
+      </w:pPr>
+    </w:p>
+    <w:p>
+      <w:pPr>
+        <w:pStyle w:val="Heading2"/>
+        <w:rPr>
+          <w:rFonts w:ascii="Times New Roman" w:hAnsi="Times New Roman" w:cs="Times New Roman"/>
+          <w:color w:val="auto"/>
+          <w:lang w:val="en-CA"/>
+        </w:rPr>
+      </w:pPr>
+      <w:bookmarkStart w:id="72" w:name="_Toc384298845"/>
+      <w:r>
+        <w:rPr>
+          <w:rFonts w:ascii="Times New Roman" w:hAnsi="Times New Roman" w:cs="Times New Roman"/>
+          <w:color w:val="auto"/>
+          <w:lang w:val="en-CA"/>
+        </w:rPr>
+        <w:t>8.1 Changes from P1 Deliverable to P2 D</w:t>
+      </w:r>
+      <w:r>
+        <w:rPr>
+          <w:rFonts w:ascii="Times New Roman" w:hAnsi="Times New Roman" w:cs="Times New Roman"/>
+          <w:color w:val="auto"/>
+          <w:lang w:val="en-CA"/>
+        </w:rPr>
+        <w:t>eliverable</w:t>
+      </w:r>
+      <w:bookmarkEnd w:id="72"/>
+    </w:p>
+    <w:p>
+      <w:pPr>
+        <w:rPr>
+          <w:rFonts w:ascii="Times New Roman" w:hAnsi="Times New Roman"/>
+          <w:lang w:val="en-CA"/>
+        </w:rPr>
+      </w:pPr>
+    </w:p>
+    <w:p>
+      <w:pPr>
+        <w:rPr>
+          <w:rFonts w:ascii="Times New Roman" w:hAnsi="Times New Roman"/>
+          <w:lang w:val="en-CA"/>
+        </w:rPr>
+      </w:pPr>
+      <w:r>
+        <w:rPr>
+          <w:rFonts w:ascii="Times New Roman" w:hAnsi="Times New Roman"/>
           <w:lang w:val="en-CA"/>
         </w:rPr>
         <w:lastRenderedPageBreak/>
-        <w:t>Chapter 8 – Major Design Changes</w:t>
-      </w:r>
-      <w:bookmarkEnd w:id="71"/>
-    </w:p>
-    <w:p>
-      <w:pPr>
-        <w:rPr>
-          <w:rFonts w:ascii="Times New Roman" w:hAnsi="Times New Roman"/>
-          <w:lang w:val="en-CA"/>
-        </w:rPr>
-      </w:pPr>
-    </w:p>
-    <w:p>
-      <w:pPr>
-        <w:pStyle w:val="Heading2"/>
-        <w:rPr>
-          <w:rFonts w:ascii="Times New Roman" w:hAnsi="Times New Roman" w:cs="Times New Roman"/>
-          <w:color w:val="auto"/>
-          <w:lang w:val="en-CA"/>
-        </w:rPr>
-      </w:pPr>
-      <w:bookmarkStart w:id="72" w:name="_Toc384298845"/>
-      <w:r>
-        <w:rPr>
-          <w:rFonts w:ascii="Times New Roman" w:hAnsi="Times New Roman" w:cs="Times New Roman"/>
-          <w:color w:val="auto"/>
-          <w:lang w:val="en-CA"/>
-        </w:rPr>
-        <w:t>8.1 Changes from P1 Deliverable to P2 D</w:t>
-      </w:r>
-      <w:r>
-        <w:rPr>
-          <w:rFonts w:ascii="Times New Roman" w:hAnsi="Times New Roman" w:cs="Times New Roman"/>
-          <w:color w:val="auto"/>
-          <w:lang w:val="en-CA"/>
-        </w:rPr>
-        <w:t>eliverable</w:t>
-      </w:r>
-      <w:bookmarkEnd w:id="72"/>
-    </w:p>
-    <w:p>
-      <w:pPr>
-        <w:rPr>
-          <w:rFonts w:ascii="Times New Roman" w:hAnsi="Times New Roman"/>
-          <w:lang w:val="en-CA"/>
-        </w:rPr>
-      </w:pPr>
-    </w:p>
-    <w:p>
-      <w:pPr>
-        <w:rPr>
-          <w:rFonts w:ascii="Times New Roman" w:hAnsi="Times New Roman"/>
-          <w:lang w:val="en-CA"/>
-        </w:rPr>
-      </w:pPr>
-      <w:r>
-        <w:rPr>
-          <w:rFonts w:ascii="Times New Roman" w:hAnsi="Times New Roman"/>
-          <w:lang w:val="en-CA"/>
-        </w:rPr>
         <w:t>The P1 demo helped to identify some major flaws in the RTX. First of all, the initial implementation assumed that the blocked on memory queue did not need to be a priority queue. During the demo, it was learned that a priority queue is needed so that the highest priority process is always the first to receive an available memory block. Consequently, the blocked on memory queue was changed so that it used a priority queue rather than a simple queue, and changes were made to the set priority and release memory block primitives to reflect the new structure. Additionally, functions to check if the priority queue is empty and to retrieve the highest priority process in the priority queue were added to our gener</w:t>
       </w:r>
       <w:r>
@@ -14549,7 +14540,58 @@
           <w:rFonts w:ascii="Times New Roman" w:hAnsi="Times New Roman"/>
           <w:lang w:val="en-CA"/>
         </w:rPr>
-        <w:t xml:space="preserve">Also, during the demo, an issue was encountered where the user would type something </w:t>
+        <w:t xml:space="preserve">Also, during the demo, an issue was encountered where the user would type something but the input would not be displayed on UART0 because the RTX was out of memory. To </w:t>
+      </w:r>
+      <w:r>
+        <w:rPr>
+          <w:rFonts w:ascii="Times New Roman" w:hAnsi="Times New Roman"/>
+          <w:lang w:val="en-CA"/>
+        </w:rPr>
+        <w:t xml:space="preserve">account for this, UART polling was used to display </w:t>
+      </w:r>
+      <w:r>
+        <w:rPr>
+          <w:rFonts w:ascii="Times New Roman" w:hAnsi="Times New Roman"/>
+          <w:lang w:val="en-CA"/>
+        </w:rPr>
+        <w:t>user input</w:t>
+      </w:r>
+      <w:r>
+        <w:rPr>
+          <w:rFonts w:ascii="Times New Roman" w:hAnsi="Times New Roman"/>
+          <w:lang w:val="en-CA"/>
+        </w:rPr>
+        <w:t xml:space="preserve"> when there were no more memory blocks available for messaging</w:t>
+      </w:r>
+      <w:r>
+        <w:rPr>
+          <w:rFonts w:ascii="Times New Roman" w:hAnsi="Times New Roman"/>
+          <w:lang w:val="en-CA"/>
+        </w:rPr>
+        <w:t>.</w:t>
+      </w:r>
+    </w:p>
+    <w:p>
+      <w:pPr>
+        <w:rPr>
+          <w:rFonts w:ascii="Times New Roman" w:hAnsi="Times New Roman"/>
+          <w:lang w:val="en-CA"/>
+        </w:rPr>
+      </w:pPr>
+    </w:p>
+    <w:p>
+      <w:pPr>
+        <w:rPr>
+          <w:rFonts w:ascii="Times New Roman" w:hAnsi="Times New Roman"/>
+          <w:lang w:val="en-CA"/>
+        </w:rPr>
+      </w:pPr>
+      <w:r>
+        <w:rPr>
+          <w:rFonts w:ascii="Times New Roman" w:hAnsi="Times New Roman"/>
+          <w:lang w:val="en-CA"/>
+        </w:rPr>
+        <w:t xml:space="preserve">Because all of the processes were implemented in P3, the file structure was changed to be cleaner and more representative of what each file contains in terms of code. This was not </w:t>
       </w:r>
       <w:r>
         <w:rPr>
@@ -14557,58 +14599,7 @@
           <w:lang w:val="en-CA"/>
         </w:rPr>
         <w:lastRenderedPageBreak/>
-        <w:t xml:space="preserve">but the input would not be displayed on UART0 because the RTX was out of memory. To </w:t>
-      </w:r>
-      <w:r>
-        <w:rPr>
-          <w:rFonts w:ascii="Times New Roman" w:hAnsi="Times New Roman"/>
-          <w:lang w:val="en-CA"/>
-        </w:rPr>
-        <w:t xml:space="preserve">account for this, UART polling was used to display </w:t>
-      </w:r>
-      <w:r>
-        <w:rPr>
-          <w:rFonts w:ascii="Times New Roman" w:hAnsi="Times New Roman"/>
-          <w:lang w:val="en-CA"/>
-        </w:rPr>
-        <w:t>user input</w:t>
-      </w:r>
-      <w:r>
-        <w:rPr>
-          <w:rFonts w:ascii="Times New Roman" w:hAnsi="Times New Roman"/>
-          <w:lang w:val="en-CA"/>
-        </w:rPr>
-        <w:t xml:space="preserve"> when there were no more memory blocks available for messaging</w:t>
-      </w:r>
-      <w:r>
-        <w:rPr>
-          <w:rFonts w:ascii="Times New Roman" w:hAnsi="Times New Roman"/>
-          <w:lang w:val="en-CA"/>
-        </w:rPr>
-        <w:t>.</w:t>
-      </w:r>
-    </w:p>
-    <w:p>
-      <w:pPr>
-        <w:rPr>
-          <w:rFonts w:ascii="Times New Roman" w:hAnsi="Times New Roman"/>
-          <w:lang w:val="en-CA"/>
-        </w:rPr>
-      </w:pPr>
-    </w:p>
-    <w:p>
-      <w:pPr>
-        <w:rPr>
-          <w:rFonts w:ascii="Times New Roman" w:hAnsi="Times New Roman"/>
-          <w:lang w:val="en-CA"/>
-        </w:rPr>
-      </w:pPr>
-      <w:r>
-        <w:rPr>
-          <w:rFonts w:ascii="Times New Roman" w:hAnsi="Times New Roman"/>
-          <w:lang w:val="en-CA"/>
-        </w:rPr>
-        <w:t>Because all of the processes were implemented in P3, the file structure was changed to be cleaner and more representative of what each file contains in terms of code. This was not so much of a functionality or design change, but more of a good coding style. Also because all of the processes were implemented, the global initialization process table was changed so that all of the processes were included and the null process is placed at the end of the table rather than at the beginning. This doesn’t seem like a major change, but caused a significant bug where the incorrect process was being scheduled when the ready queue was empty. Yet another change that was made once all the processes were implemented was a total revamp of the user test cases (i.e. unit tests). Before this, the RTX had mostly been tested manually. Since everything was in place and better coding style and testing practices are always the best option, it was time to write some good tests. See Chapter 7 – Testing for more details on how the unit tests were implemented.</w:t>
+        <w:t>so much of a functionality or design change, but more of a good coding style. Also because all of the processes were implemented, the global initialization process table was changed so that all of the processes were included and the null process is placed at the end of the table rather than at the beginning. This doesn’t seem like a major change, but caused a significant bug where the incorrect process was being scheduled when the ready queue was empty. Yet another change that was made once all the processes were implemented was a total revamp of the user test cases (i.e. unit tests). Before this, the RTX had mostly been tested manually. Since everything was in place and better coding style and testing practices are always the best option, it was time to write some good tests. See Chapter 7 – Testing for more details on how the unit tests were implemented.</w:t>
       </w:r>
     </w:p>
     <w:p>
@@ -14768,90 +14759,826 @@
           <w:lang w:val="en-CA"/>
         </w:rPr>
       </w:pPr>
-    </w:p>
-    <w:p>
-      <w:pPr>
-        <w:rPr>
-          <w:lang w:val="en-CA"/>
-        </w:rPr>
-      </w:pPr>
-    </w:p>
-    <w:p>
-      <w:pPr>
-        <w:rPr>
-          <w:lang w:val="en-CA"/>
-        </w:rPr>
-      </w:pPr>
-    </w:p>
-    <w:p>
-      <w:pPr>
-        <w:rPr>
-          <w:lang w:val="en-CA"/>
-        </w:rPr>
-      </w:pPr>
-    </w:p>
-    <w:p>
-      <w:pPr>
-        <w:rPr>
-          <w:lang w:val="en-CA"/>
-        </w:rPr>
-      </w:pPr>
-    </w:p>
-    <w:p>
-      <w:pPr>
-        <w:rPr>
-          <w:lang w:val="en-CA"/>
-        </w:rPr>
-      </w:pPr>
-    </w:p>
-    <w:p>
-      <w:pPr>
-        <w:rPr>
-          <w:lang w:val="en-CA"/>
-        </w:rPr>
-      </w:pPr>
-    </w:p>
-    <w:p>
-      <w:pPr>
-        <w:rPr>
-          <w:lang w:val="en-CA"/>
-        </w:rPr>
-      </w:pPr>
-    </w:p>
-    <w:p>
-      <w:pPr>
-        <w:rPr>
-          <w:lang w:val="en-CA"/>
-        </w:rPr>
-      </w:pPr>
-    </w:p>
-    <w:p>
-      <w:pPr>
-        <w:rPr>
-          <w:lang w:val="en-CA"/>
-        </w:rPr>
-      </w:pPr>
-    </w:p>
-    <w:p>
-      <w:pPr>
-        <w:rPr>
-          <w:lang w:val="en-CA"/>
-        </w:rPr>
-      </w:pPr>
-    </w:p>
-    <w:p>
-      <w:pPr>
-        <w:rPr>
-          <w:lang w:val="en-CA"/>
-        </w:rPr>
-      </w:pPr>
-    </w:p>
-    <w:p>
-      <w:pPr>
-        <w:rPr>
-          <w:lang w:val="en-CA"/>
-        </w:rPr>
-      </w:pPr>
+      <w:r>
+        <w:rPr>
+          <w:lang w:val="en-CA"/>
+        </w:rPr>
+        <w:t>Here are the results of our benchmark tests</w:t>
+      </w:r>
+      <w:r>
+        <w:rPr>
+          <w:lang w:val="en-CA"/>
+        </w:rPr>
+        <w:t>, where each run consisted of 1000000 (1 million) iterations of each function:</w:t>
+      </w:r>
+    </w:p>
+    <w:p>
+      <w:pPr>
+        <w:rPr>
+          <w:lang w:val="en-CA"/>
+        </w:rPr>
+      </w:pPr>
+    </w:p>
+    <w:tbl>
+      <w:tblPr>
+        <w:tblW w:w="7900" w:type="dxa"/>
+        <w:tblInd w:w="96" w:type="dxa"/>
+        <w:tblBorders>
+          <w:top w:val="single" w:sz="4" w:space="0" w:color="auto"/>
+          <w:left w:val="single" w:sz="4" w:space="0" w:color="auto"/>
+          <w:bottom w:val="single" w:sz="4" w:space="0" w:color="auto"/>
+          <w:right w:val="single" w:sz="4" w:space="0" w:color="auto"/>
+          <w:insideH w:val="single" w:sz="4" w:space="0" w:color="auto"/>
+          <w:insideV w:val="single" w:sz="4" w:space="0" w:color="auto"/>
+        </w:tblBorders>
+        <w:tblLook w:val="04A0"/>
+      </w:tblPr>
+      <w:tblGrid>
+        <w:gridCol w:w="960"/>
+        <w:gridCol w:w="2180"/>
+        <w:gridCol w:w="2240"/>
+        <w:gridCol w:w="2520"/>
+      </w:tblGrid>
+      <w:tr>
+        <w:trPr>
+          <w:trHeight w:val="288"/>
+        </w:trPr>
+        <w:tc>
+          <w:tcPr>
+            <w:tcW w:w="960" w:type="dxa"/>
+            <w:shd w:val="clear" w:color="auto" w:fill="auto"/>
+            <w:noWrap/>
+            <w:vAlign w:val="bottom"/>
+            <w:hideMark/>
+          </w:tcPr>
+          <w:p>
+            <w:pPr>
+              <w:rPr>
+                <w:rFonts w:ascii="Calibri" w:eastAsia="Times New Roman" w:hAnsi="Calibri"/>
+                <w:color w:val="000000"/>
+                <w:sz w:val="22"/>
+                <w:szCs w:val="22"/>
+                <w:lang w:val="en-CA" w:eastAsia="en-CA"/>
+              </w:rPr>
+            </w:pPr>
+            <w:r>
+              <w:rPr>
+                <w:rFonts w:ascii="Calibri" w:eastAsia="Times New Roman" w:hAnsi="Calibri"/>
+                <w:color w:val="000000"/>
+                <w:sz w:val="22"/>
+                <w:szCs w:val="22"/>
+                <w:lang w:val="en-CA" w:eastAsia="en-CA"/>
+              </w:rPr>
+              <w:t>Run #</w:t>
+            </w:r>
+          </w:p>
+        </w:tc>
+        <w:tc>
+          <w:tcPr>
+            <w:tcW w:w="2180" w:type="dxa"/>
+            <w:shd w:val="clear" w:color="auto" w:fill="auto"/>
+            <w:noWrap/>
+            <w:vAlign w:val="bottom"/>
+            <w:hideMark/>
+          </w:tcPr>
+          <w:p>
+            <w:pPr>
+              <w:rPr>
+                <w:rFonts w:ascii="Calibri" w:eastAsia="Times New Roman" w:hAnsi="Calibri"/>
+                <w:color w:val="000000"/>
+                <w:sz w:val="22"/>
+                <w:szCs w:val="22"/>
+                <w:lang w:val="en-CA" w:eastAsia="en-CA"/>
+              </w:rPr>
+            </w:pPr>
+            <w:r>
+              <w:rPr>
+                <w:rFonts w:ascii="Calibri" w:eastAsia="Times New Roman" w:hAnsi="Calibri"/>
+                <w:color w:val="000000"/>
+                <w:sz w:val="22"/>
+                <w:szCs w:val="22"/>
+                <w:lang w:val="en-CA" w:eastAsia="en-CA"/>
+              </w:rPr>
+              <w:t>Request Mem</w:t>
+            </w:r>
+            <w:r>
+              <w:rPr>
+                <w:rFonts w:ascii="Calibri" w:eastAsia="Times New Roman" w:hAnsi="Calibri"/>
+                <w:color w:val="000000"/>
+                <w:sz w:val="22"/>
+                <w:szCs w:val="22"/>
+                <w:lang w:val="en-CA" w:eastAsia="en-CA"/>
+              </w:rPr>
+              <w:t>ory</w:t>
+            </w:r>
+          </w:p>
+        </w:tc>
+        <w:tc>
+          <w:tcPr>
+            <w:tcW w:w="2240" w:type="dxa"/>
+            <w:shd w:val="clear" w:color="auto" w:fill="auto"/>
+            <w:noWrap/>
+            <w:vAlign w:val="bottom"/>
+            <w:hideMark/>
+          </w:tcPr>
+          <w:p>
+            <w:pPr>
+              <w:rPr>
+                <w:rFonts w:ascii="Calibri" w:eastAsia="Times New Roman" w:hAnsi="Calibri"/>
+                <w:color w:val="000000"/>
+                <w:sz w:val="22"/>
+                <w:szCs w:val="22"/>
+                <w:lang w:val="en-CA" w:eastAsia="en-CA"/>
+              </w:rPr>
+            </w:pPr>
+            <w:r>
+              <w:rPr>
+                <w:rFonts w:ascii="Calibri" w:eastAsia="Times New Roman" w:hAnsi="Calibri"/>
+                <w:color w:val="000000"/>
+                <w:sz w:val="22"/>
+                <w:szCs w:val="22"/>
+                <w:lang w:val="en-CA" w:eastAsia="en-CA"/>
+              </w:rPr>
+              <w:t>Send Message</w:t>
+            </w:r>
+          </w:p>
+        </w:tc>
+        <w:tc>
+          <w:tcPr>
+            <w:tcW w:w="2520" w:type="dxa"/>
+            <w:shd w:val="clear" w:color="auto" w:fill="auto"/>
+            <w:noWrap/>
+            <w:vAlign w:val="bottom"/>
+            <w:hideMark/>
+          </w:tcPr>
+          <w:p>
+            <w:pPr>
+              <w:rPr>
+                <w:rFonts w:ascii="Calibri" w:eastAsia="Times New Roman" w:hAnsi="Calibri"/>
+                <w:color w:val="000000"/>
+                <w:sz w:val="22"/>
+                <w:szCs w:val="22"/>
+                <w:lang w:val="en-CA" w:eastAsia="en-CA"/>
+              </w:rPr>
+            </w:pPr>
+            <w:r>
+              <w:rPr>
+                <w:rFonts w:ascii="Calibri" w:eastAsia="Times New Roman" w:hAnsi="Calibri"/>
+                <w:color w:val="000000"/>
+                <w:sz w:val="22"/>
+                <w:szCs w:val="22"/>
+                <w:lang w:val="en-CA" w:eastAsia="en-CA"/>
+              </w:rPr>
+              <w:t>Receive Message</w:t>
+            </w:r>
+          </w:p>
+        </w:tc>
+      </w:tr>
+      <w:tr>
+        <w:trPr>
+          <w:trHeight w:val="288"/>
+        </w:trPr>
+        <w:tc>
+          <w:tcPr>
+            <w:tcW w:w="960" w:type="dxa"/>
+            <w:shd w:val="clear" w:color="auto" w:fill="auto"/>
+            <w:noWrap/>
+            <w:vAlign w:val="bottom"/>
+            <w:hideMark/>
+          </w:tcPr>
+          <w:p>
+            <w:pPr>
+              <w:rPr>
+                <w:rFonts w:ascii="Calibri" w:eastAsia="Times New Roman" w:hAnsi="Calibri"/>
+                <w:color w:val="000000"/>
+                <w:sz w:val="22"/>
+                <w:szCs w:val="22"/>
+                <w:lang w:val="en-CA" w:eastAsia="en-CA"/>
+              </w:rPr>
+            </w:pPr>
+            <w:r>
+              <w:rPr>
+                <w:rFonts w:ascii="Calibri" w:eastAsia="Times New Roman" w:hAnsi="Calibri"/>
+                <w:color w:val="000000"/>
+                <w:sz w:val="22"/>
+                <w:szCs w:val="22"/>
+                <w:lang w:val="en-CA" w:eastAsia="en-CA"/>
+              </w:rPr>
+              <w:t>1</w:t>
+            </w:r>
+          </w:p>
+        </w:tc>
+        <w:tc>
+          <w:tcPr>
+            <w:tcW w:w="2180" w:type="dxa"/>
+            <w:shd w:val="clear" w:color="auto" w:fill="auto"/>
+            <w:noWrap/>
+            <w:vAlign w:val="bottom"/>
+            <w:hideMark/>
+          </w:tcPr>
+          <w:p>
+            <w:pPr>
+              <w:rPr>
+                <w:rFonts w:ascii="Calibri" w:eastAsia="Times New Roman" w:hAnsi="Calibri"/>
+                <w:color w:val="000000"/>
+                <w:sz w:val="22"/>
+                <w:szCs w:val="22"/>
+                <w:lang w:val="en-CA" w:eastAsia="en-CA"/>
+              </w:rPr>
+            </w:pPr>
+            <w:r>
+              <w:rPr>
+                <w:rFonts w:ascii="Calibri" w:eastAsia="Times New Roman" w:hAnsi="Calibri"/>
+                <w:color w:val="000000"/>
+                <w:sz w:val="22"/>
+                <w:szCs w:val="22"/>
+                <w:lang w:val="en-CA" w:eastAsia="en-CA"/>
+              </w:rPr>
+              <w:t>2122</w:t>
+            </w:r>
+          </w:p>
+        </w:tc>
+        <w:tc>
+          <w:tcPr>
+            <w:tcW w:w="2240" w:type="dxa"/>
+            <w:shd w:val="clear" w:color="auto" w:fill="auto"/>
+            <w:noWrap/>
+            <w:vAlign w:val="bottom"/>
+            <w:hideMark/>
+          </w:tcPr>
+          <w:p>
+            <w:pPr>
+              <w:rPr>
+                <w:rFonts w:ascii="Calibri" w:eastAsia="Times New Roman" w:hAnsi="Calibri"/>
+                <w:color w:val="000000"/>
+                <w:sz w:val="22"/>
+                <w:szCs w:val="22"/>
+                <w:lang w:val="en-CA" w:eastAsia="en-CA"/>
+              </w:rPr>
+            </w:pPr>
+            <w:r>
+              <w:rPr>
+                <w:rFonts w:ascii="Calibri" w:eastAsia="Times New Roman" w:hAnsi="Calibri"/>
+                <w:color w:val="000000"/>
+                <w:sz w:val="22"/>
+                <w:szCs w:val="22"/>
+                <w:lang w:val="en-CA" w:eastAsia="en-CA"/>
+              </w:rPr>
+              <w:t>3641</w:t>
+            </w:r>
+          </w:p>
+        </w:tc>
+        <w:tc>
+          <w:tcPr>
+            <w:tcW w:w="2520" w:type="dxa"/>
+            <w:shd w:val="clear" w:color="auto" w:fill="auto"/>
+            <w:noWrap/>
+            <w:vAlign w:val="bottom"/>
+            <w:hideMark/>
+          </w:tcPr>
+          <w:p>
+            <w:pPr>
+              <w:rPr>
+                <w:rFonts w:ascii="Calibri" w:eastAsia="Times New Roman" w:hAnsi="Calibri"/>
+                <w:color w:val="000000"/>
+                <w:sz w:val="22"/>
+                <w:szCs w:val="22"/>
+                <w:lang w:val="en-CA" w:eastAsia="en-CA"/>
+              </w:rPr>
+            </w:pPr>
+            <w:r>
+              <w:rPr>
+                <w:rFonts w:ascii="Calibri" w:eastAsia="Times New Roman" w:hAnsi="Calibri"/>
+                <w:color w:val="000000"/>
+                <w:sz w:val="22"/>
+                <w:szCs w:val="22"/>
+                <w:lang w:val="en-CA" w:eastAsia="en-CA"/>
+              </w:rPr>
+              <w:t>2580</w:t>
+            </w:r>
+          </w:p>
+        </w:tc>
+      </w:tr>
+      <w:tr>
+        <w:trPr>
+          <w:trHeight w:val="288"/>
+        </w:trPr>
+        <w:tc>
+          <w:tcPr>
+            <w:tcW w:w="960" w:type="dxa"/>
+            <w:shd w:val="clear" w:color="auto" w:fill="auto"/>
+            <w:noWrap/>
+            <w:vAlign w:val="bottom"/>
+            <w:hideMark/>
+          </w:tcPr>
+          <w:p>
+            <w:pPr>
+              <w:rPr>
+                <w:rFonts w:ascii="Calibri" w:eastAsia="Times New Roman" w:hAnsi="Calibri"/>
+                <w:color w:val="000000"/>
+                <w:sz w:val="22"/>
+                <w:szCs w:val="22"/>
+                <w:lang w:val="en-CA" w:eastAsia="en-CA"/>
+              </w:rPr>
+            </w:pPr>
+            <w:r>
+              <w:rPr>
+                <w:rFonts w:ascii="Calibri" w:eastAsia="Times New Roman" w:hAnsi="Calibri"/>
+                <w:color w:val="000000"/>
+                <w:sz w:val="22"/>
+                <w:szCs w:val="22"/>
+                <w:lang w:val="en-CA" w:eastAsia="en-CA"/>
+              </w:rPr>
+              <w:t>2</w:t>
+            </w:r>
+          </w:p>
+        </w:tc>
+        <w:tc>
+          <w:tcPr>
+            <w:tcW w:w="2180" w:type="dxa"/>
+            <w:shd w:val="clear" w:color="auto" w:fill="auto"/>
+            <w:noWrap/>
+            <w:vAlign w:val="bottom"/>
+            <w:hideMark/>
+          </w:tcPr>
+          <w:p>
+            <w:pPr>
+              <w:rPr>
+                <w:rFonts w:ascii="Calibri" w:eastAsia="Times New Roman" w:hAnsi="Calibri"/>
+                <w:color w:val="000000"/>
+                <w:sz w:val="22"/>
+                <w:szCs w:val="22"/>
+                <w:lang w:val="en-CA" w:eastAsia="en-CA"/>
+              </w:rPr>
+            </w:pPr>
+            <w:r>
+              <w:rPr>
+                <w:rFonts w:ascii="Calibri" w:eastAsia="Times New Roman" w:hAnsi="Calibri"/>
+                <w:color w:val="000000"/>
+                <w:sz w:val="22"/>
+                <w:szCs w:val="22"/>
+                <w:lang w:val="en-CA" w:eastAsia="en-CA"/>
+              </w:rPr>
+              <w:t>2122</w:t>
+            </w:r>
+          </w:p>
+        </w:tc>
+        <w:tc>
+          <w:tcPr>
+            <w:tcW w:w="2240" w:type="dxa"/>
+            <w:shd w:val="clear" w:color="auto" w:fill="auto"/>
+            <w:noWrap/>
+            <w:vAlign w:val="bottom"/>
+            <w:hideMark/>
+          </w:tcPr>
+          <w:p>
+            <w:pPr>
+              <w:rPr>
+                <w:rFonts w:ascii="Calibri" w:eastAsia="Times New Roman" w:hAnsi="Calibri"/>
+                <w:color w:val="000000"/>
+                <w:sz w:val="22"/>
+                <w:szCs w:val="22"/>
+                <w:lang w:val="en-CA" w:eastAsia="en-CA"/>
+              </w:rPr>
+            </w:pPr>
+            <w:r>
+              <w:rPr>
+                <w:rFonts w:ascii="Calibri" w:eastAsia="Times New Roman" w:hAnsi="Calibri"/>
+                <w:color w:val="000000"/>
+                <w:sz w:val="22"/>
+                <w:szCs w:val="22"/>
+                <w:lang w:val="en-CA" w:eastAsia="en-CA"/>
+              </w:rPr>
+              <w:t>3641</w:t>
+            </w:r>
+          </w:p>
+        </w:tc>
+        <w:tc>
+          <w:tcPr>
+            <w:tcW w:w="2520" w:type="dxa"/>
+            <w:shd w:val="clear" w:color="auto" w:fill="auto"/>
+            <w:noWrap/>
+            <w:vAlign w:val="bottom"/>
+            <w:hideMark/>
+          </w:tcPr>
+          <w:p>
+            <w:pPr>
+              <w:rPr>
+                <w:rFonts w:ascii="Calibri" w:eastAsia="Times New Roman" w:hAnsi="Calibri"/>
+                <w:color w:val="000000"/>
+                <w:sz w:val="22"/>
+                <w:szCs w:val="22"/>
+                <w:lang w:val="en-CA" w:eastAsia="en-CA"/>
+              </w:rPr>
+            </w:pPr>
+            <w:r>
+              <w:rPr>
+                <w:rFonts w:ascii="Calibri" w:eastAsia="Times New Roman" w:hAnsi="Calibri"/>
+                <w:color w:val="000000"/>
+                <w:sz w:val="22"/>
+                <w:szCs w:val="22"/>
+                <w:lang w:val="en-CA" w:eastAsia="en-CA"/>
+              </w:rPr>
+              <w:t>2580</w:t>
+            </w:r>
+          </w:p>
+        </w:tc>
+      </w:tr>
+      <w:tr>
+        <w:trPr>
+          <w:trHeight w:val="288"/>
+        </w:trPr>
+        <w:tc>
+          <w:tcPr>
+            <w:tcW w:w="960" w:type="dxa"/>
+            <w:shd w:val="clear" w:color="auto" w:fill="auto"/>
+            <w:noWrap/>
+            <w:vAlign w:val="bottom"/>
+            <w:hideMark/>
+          </w:tcPr>
+          <w:p>
+            <w:pPr>
+              <w:rPr>
+                <w:rFonts w:ascii="Calibri" w:eastAsia="Times New Roman" w:hAnsi="Calibri"/>
+                <w:color w:val="000000"/>
+                <w:sz w:val="22"/>
+                <w:szCs w:val="22"/>
+                <w:lang w:val="en-CA" w:eastAsia="en-CA"/>
+              </w:rPr>
+            </w:pPr>
+            <w:r>
+              <w:rPr>
+                <w:rFonts w:ascii="Calibri" w:eastAsia="Times New Roman" w:hAnsi="Calibri"/>
+                <w:color w:val="000000"/>
+                <w:sz w:val="22"/>
+                <w:szCs w:val="22"/>
+                <w:lang w:val="en-CA" w:eastAsia="en-CA"/>
+              </w:rPr>
+              <w:t>3</w:t>
+            </w:r>
+          </w:p>
+        </w:tc>
+        <w:tc>
+          <w:tcPr>
+            <w:tcW w:w="2180" w:type="dxa"/>
+            <w:shd w:val="clear" w:color="auto" w:fill="auto"/>
+            <w:noWrap/>
+            <w:vAlign w:val="bottom"/>
+            <w:hideMark/>
+          </w:tcPr>
+          <w:p>
+            <w:pPr>
+              <w:rPr>
+                <w:rFonts w:ascii="Calibri" w:eastAsia="Times New Roman" w:hAnsi="Calibri"/>
+                <w:color w:val="000000"/>
+                <w:sz w:val="22"/>
+                <w:szCs w:val="22"/>
+                <w:lang w:val="en-CA" w:eastAsia="en-CA"/>
+              </w:rPr>
+            </w:pPr>
+            <w:r>
+              <w:rPr>
+                <w:rFonts w:ascii="Calibri" w:eastAsia="Times New Roman" w:hAnsi="Calibri"/>
+                <w:color w:val="000000"/>
+                <w:sz w:val="22"/>
+                <w:szCs w:val="22"/>
+                <w:lang w:val="en-CA" w:eastAsia="en-CA"/>
+              </w:rPr>
+              <w:t>2122</w:t>
+            </w:r>
+          </w:p>
+        </w:tc>
+        <w:tc>
+          <w:tcPr>
+            <w:tcW w:w="2240" w:type="dxa"/>
+            <w:shd w:val="clear" w:color="auto" w:fill="auto"/>
+            <w:noWrap/>
+            <w:vAlign w:val="bottom"/>
+            <w:hideMark/>
+          </w:tcPr>
+          <w:p>
+            <w:pPr>
+              <w:rPr>
+                <w:rFonts w:ascii="Calibri" w:eastAsia="Times New Roman" w:hAnsi="Calibri"/>
+                <w:color w:val="000000"/>
+                <w:sz w:val="22"/>
+                <w:szCs w:val="22"/>
+                <w:lang w:val="en-CA" w:eastAsia="en-CA"/>
+              </w:rPr>
+            </w:pPr>
+            <w:r>
+              <w:rPr>
+                <w:rFonts w:ascii="Calibri" w:eastAsia="Times New Roman" w:hAnsi="Calibri"/>
+                <w:color w:val="000000"/>
+                <w:sz w:val="22"/>
+                <w:szCs w:val="22"/>
+                <w:lang w:val="en-CA" w:eastAsia="en-CA"/>
+              </w:rPr>
+              <w:t>3641</w:t>
+            </w:r>
+          </w:p>
+        </w:tc>
+        <w:tc>
+          <w:tcPr>
+            <w:tcW w:w="2520" w:type="dxa"/>
+            <w:shd w:val="clear" w:color="auto" w:fill="auto"/>
+            <w:noWrap/>
+            <w:vAlign w:val="bottom"/>
+            <w:hideMark/>
+          </w:tcPr>
+          <w:p>
+            <w:pPr>
+              <w:rPr>
+                <w:rFonts w:ascii="Calibri" w:eastAsia="Times New Roman" w:hAnsi="Calibri"/>
+                <w:color w:val="000000"/>
+                <w:sz w:val="22"/>
+                <w:szCs w:val="22"/>
+                <w:lang w:val="en-CA" w:eastAsia="en-CA"/>
+              </w:rPr>
+            </w:pPr>
+            <w:r>
+              <w:rPr>
+                <w:rFonts w:ascii="Calibri" w:eastAsia="Times New Roman" w:hAnsi="Calibri"/>
+                <w:color w:val="000000"/>
+                <w:sz w:val="22"/>
+                <w:szCs w:val="22"/>
+                <w:lang w:val="en-CA" w:eastAsia="en-CA"/>
+              </w:rPr>
+              <w:t>2580</w:t>
+            </w:r>
+          </w:p>
+        </w:tc>
+      </w:tr>
+      <w:tr>
+        <w:trPr>
+          <w:trHeight w:val="288"/>
+        </w:trPr>
+        <w:tc>
+          <w:tcPr>
+            <w:tcW w:w="960" w:type="dxa"/>
+            <w:shd w:val="clear" w:color="auto" w:fill="auto"/>
+            <w:noWrap/>
+            <w:vAlign w:val="bottom"/>
+            <w:hideMark/>
+          </w:tcPr>
+          <w:p>
+            <w:pPr>
+              <w:rPr>
+                <w:rFonts w:ascii="Calibri" w:eastAsia="Times New Roman" w:hAnsi="Calibri"/>
+                <w:color w:val="000000"/>
+                <w:sz w:val="22"/>
+                <w:szCs w:val="22"/>
+                <w:lang w:val="en-CA" w:eastAsia="en-CA"/>
+              </w:rPr>
+            </w:pPr>
+            <w:r>
+              <w:rPr>
+                <w:rFonts w:ascii="Calibri" w:eastAsia="Times New Roman" w:hAnsi="Calibri"/>
+                <w:color w:val="000000"/>
+                <w:sz w:val="22"/>
+                <w:szCs w:val="22"/>
+                <w:lang w:val="en-CA" w:eastAsia="en-CA"/>
+              </w:rPr>
+              <w:t>4</w:t>
+            </w:r>
+          </w:p>
+        </w:tc>
+        <w:tc>
+          <w:tcPr>
+            <w:tcW w:w="2180" w:type="dxa"/>
+            <w:shd w:val="clear" w:color="auto" w:fill="auto"/>
+            <w:noWrap/>
+            <w:vAlign w:val="bottom"/>
+            <w:hideMark/>
+          </w:tcPr>
+          <w:p>
+            <w:pPr>
+              <w:rPr>
+                <w:rFonts w:ascii="Calibri" w:eastAsia="Times New Roman" w:hAnsi="Calibri"/>
+                <w:color w:val="000000"/>
+                <w:sz w:val="22"/>
+                <w:szCs w:val="22"/>
+                <w:lang w:val="en-CA" w:eastAsia="en-CA"/>
+              </w:rPr>
+            </w:pPr>
+            <w:r>
+              <w:rPr>
+                <w:rFonts w:ascii="Calibri" w:eastAsia="Times New Roman" w:hAnsi="Calibri"/>
+                <w:color w:val="000000"/>
+                <w:sz w:val="22"/>
+                <w:szCs w:val="22"/>
+                <w:lang w:val="en-CA" w:eastAsia="en-CA"/>
+              </w:rPr>
+              <w:t>2121</w:t>
+            </w:r>
+          </w:p>
+        </w:tc>
+        <w:tc>
+          <w:tcPr>
+            <w:tcW w:w="2240" w:type="dxa"/>
+            <w:shd w:val="clear" w:color="auto" w:fill="auto"/>
+            <w:noWrap/>
+            <w:vAlign w:val="bottom"/>
+            <w:hideMark/>
+          </w:tcPr>
+          <w:p>
+            <w:pPr>
+              <w:rPr>
+                <w:rFonts w:ascii="Calibri" w:eastAsia="Times New Roman" w:hAnsi="Calibri"/>
+                <w:color w:val="000000"/>
+                <w:sz w:val="22"/>
+                <w:szCs w:val="22"/>
+                <w:lang w:val="en-CA" w:eastAsia="en-CA"/>
+              </w:rPr>
+            </w:pPr>
+            <w:r>
+              <w:rPr>
+                <w:rFonts w:ascii="Calibri" w:eastAsia="Times New Roman" w:hAnsi="Calibri"/>
+                <w:color w:val="000000"/>
+                <w:sz w:val="22"/>
+                <w:szCs w:val="22"/>
+                <w:lang w:val="en-CA" w:eastAsia="en-CA"/>
+              </w:rPr>
+              <w:t>3642</w:t>
+            </w:r>
+          </w:p>
+        </w:tc>
+        <w:tc>
+          <w:tcPr>
+            <w:tcW w:w="2520" w:type="dxa"/>
+            <w:shd w:val="clear" w:color="auto" w:fill="auto"/>
+            <w:noWrap/>
+            <w:vAlign w:val="bottom"/>
+            <w:hideMark/>
+          </w:tcPr>
+          <w:p>
+            <w:pPr>
+              <w:rPr>
+                <w:rFonts w:ascii="Calibri" w:eastAsia="Times New Roman" w:hAnsi="Calibri"/>
+                <w:color w:val="000000"/>
+                <w:sz w:val="22"/>
+                <w:szCs w:val="22"/>
+                <w:lang w:val="en-CA" w:eastAsia="en-CA"/>
+              </w:rPr>
+            </w:pPr>
+            <w:r>
+              <w:rPr>
+                <w:rFonts w:ascii="Calibri" w:eastAsia="Times New Roman" w:hAnsi="Calibri"/>
+                <w:color w:val="000000"/>
+                <w:sz w:val="22"/>
+                <w:szCs w:val="22"/>
+                <w:lang w:val="en-CA" w:eastAsia="en-CA"/>
+              </w:rPr>
+              <w:t>2580</w:t>
+            </w:r>
+          </w:p>
+        </w:tc>
+      </w:tr>
+      <w:tr>
+        <w:trPr>
+          <w:trHeight w:val="288"/>
+        </w:trPr>
+        <w:tc>
+          <w:tcPr>
+            <w:tcW w:w="960" w:type="dxa"/>
+            <w:shd w:val="clear" w:color="auto" w:fill="auto"/>
+            <w:noWrap/>
+            <w:vAlign w:val="bottom"/>
+            <w:hideMark/>
+          </w:tcPr>
+          <w:p>
+            <w:pPr>
+              <w:rPr>
+                <w:rFonts w:ascii="Calibri" w:eastAsia="Times New Roman" w:hAnsi="Calibri"/>
+                <w:color w:val="000000"/>
+                <w:sz w:val="22"/>
+                <w:szCs w:val="22"/>
+                <w:lang w:val="en-CA" w:eastAsia="en-CA"/>
+              </w:rPr>
+            </w:pPr>
+            <w:r>
+              <w:rPr>
+                <w:rFonts w:ascii="Calibri" w:eastAsia="Times New Roman" w:hAnsi="Calibri"/>
+                <w:color w:val="000000"/>
+                <w:sz w:val="22"/>
+                <w:szCs w:val="22"/>
+                <w:lang w:val="en-CA" w:eastAsia="en-CA"/>
+              </w:rPr>
+              <w:t>5</w:t>
+            </w:r>
+          </w:p>
+        </w:tc>
+        <w:tc>
+          <w:tcPr>
+            <w:tcW w:w="2180" w:type="dxa"/>
+            <w:shd w:val="clear" w:color="auto" w:fill="auto"/>
+            <w:noWrap/>
+            <w:vAlign w:val="bottom"/>
+            <w:hideMark/>
+          </w:tcPr>
+          <w:p>
+            <w:pPr>
+              <w:rPr>
+                <w:rFonts w:ascii="Calibri" w:eastAsia="Times New Roman" w:hAnsi="Calibri"/>
+                <w:color w:val="000000"/>
+                <w:sz w:val="22"/>
+                <w:szCs w:val="22"/>
+                <w:lang w:val="en-CA" w:eastAsia="en-CA"/>
+              </w:rPr>
+            </w:pPr>
+            <w:r>
+              <w:rPr>
+                <w:rFonts w:ascii="Calibri" w:eastAsia="Times New Roman" w:hAnsi="Calibri"/>
+                <w:color w:val="000000"/>
+                <w:sz w:val="22"/>
+                <w:szCs w:val="22"/>
+                <w:lang w:val="en-CA" w:eastAsia="en-CA"/>
+              </w:rPr>
+              <w:t>2299</w:t>
+            </w:r>
+          </w:p>
+        </w:tc>
+        <w:tc>
+          <w:tcPr>
+            <w:tcW w:w="2240" w:type="dxa"/>
+            <w:shd w:val="clear" w:color="auto" w:fill="auto"/>
+            <w:noWrap/>
+            <w:vAlign w:val="bottom"/>
+            <w:hideMark/>
+          </w:tcPr>
+          <w:p>
+            <w:pPr>
+              <w:rPr>
+                <w:rFonts w:ascii="Calibri" w:eastAsia="Times New Roman" w:hAnsi="Calibri"/>
+                <w:color w:val="000000"/>
+                <w:sz w:val="22"/>
+                <w:szCs w:val="22"/>
+                <w:lang w:val="en-CA" w:eastAsia="en-CA"/>
+              </w:rPr>
+            </w:pPr>
+            <w:r>
+              <w:rPr>
+                <w:rFonts w:ascii="Calibri" w:eastAsia="Times New Roman" w:hAnsi="Calibri"/>
+                <w:color w:val="000000"/>
+                <w:sz w:val="22"/>
+                <w:szCs w:val="22"/>
+                <w:lang w:val="en-CA" w:eastAsia="en-CA"/>
+              </w:rPr>
+              <w:t>3680</w:t>
+            </w:r>
+          </w:p>
+        </w:tc>
+        <w:tc>
+          <w:tcPr>
+            <w:tcW w:w="2520" w:type="dxa"/>
+            <w:shd w:val="clear" w:color="auto" w:fill="auto"/>
+            <w:noWrap/>
+            <w:vAlign w:val="bottom"/>
+            <w:hideMark/>
+          </w:tcPr>
+          <w:p>
+            <w:pPr>
+              <w:rPr>
+                <w:rFonts w:ascii="Calibri" w:eastAsia="Times New Roman" w:hAnsi="Calibri"/>
+                <w:color w:val="000000"/>
+                <w:sz w:val="22"/>
+                <w:szCs w:val="22"/>
+                <w:lang w:val="en-CA" w:eastAsia="en-CA"/>
+              </w:rPr>
+            </w:pPr>
+            <w:r>
+              <w:rPr>
+                <w:rFonts w:ascii="Calibri" w:eastAsia="Times New Roman" w:hAnsi="Calibri"/>
+                <w:color w:val="000000"/>
+                <w:sz w:val="22"/>
+                <w:szCs w:val="22"/>
+                <w:lang w:val="en-CA" w:eastAsia="en-CA"/>
+              </w:rPr>
+              <w:t>2296</w:t>
+            </w:r>
+          </w:p>
+        </w:tc>
+      </w:tr>
+    </w:tbl>
+    <w:p>
+      <w:pPr>
+        <w:rPr>
+          <w:lang w:val="en-CA"/>
+        </w:rPr>
+      </w:pPr>
+    </w:p>
+    <w:p>
+      <w:pPr>
+        <w:rPr>
+          <w:lang w:val="en-CA"/>
+        </w:rPr>
+      </w:pPr>
+      <w:r>
+        <w:rPr>
+          <w:lang w:val="en-CA"/>
+        </w:rPr>
+        <w:t>Naturally, requesting a memory block is the fastest because all that function is doing is checking a pointer to see if it is pointing to a valid block, and then removing the block from the head and returning its pointer. Sending messages is the slowest since the function needs to loop through all processes to find the receiving process so that it can place the message on its message queue. Receiving message should have a very similar runtime to request memory since they are doing very similar thing, except that in the receive memory function a queue is used as the data structure for messages whereas in request memory a forward list is used to hold memory blocks.</w:t>
+      </w:r>
     </w:p>
     <w:p>
       <w:pPr>
@@ -14869,7 +15596,6 @@
           <w:color w:val="auto"/>
           <w:lang w:val="en-CA"/>
         </w:rPr>
-        <w:lastRenderedPageBreak/>
         <w:t>Chapter 10 – Lessons Learned</w:t>
       </w:r>
       <w:bookmarkEnd w:id="75"/>
@@ -14899,6 +15625,7 @@
           <w:color w:val="auto"/>
           <w:lang w:val="en-CA"/>
         </w:rPr>
+        <w:lastRenderedPageBreak/>
         <w:t>10.1 Memory Management</w:t>
       </w:r>
       <w:bookmarkEnd w:id="76"/>
@@ -15202,6 +15929,7 @@
           <w:color w:val="auto"/>
           <w:lang w:val="en-CA"/>
         </w:rPr>
+        <w:lastRenderedPageBreak/>
         <w:t>10.</w:t>
       </w:r>
       <w:r>
@@ -18307,7 +19035,7 @@
 </file>
 
 <file path=customXml/itemProps1.xml><?xml version="1.0" encoding="utf-8"?>
-<ds:datastoreItem xmlns:ds="http://schemas.openxmlformats.org/officeDocument/2006/customXml" ds:itemID="{80DF1144-CFCA-45D8-AA04-0E5DFB447A84}">
+<ds:datastoreItem xmlns:ds="http://schemas.openxmlformats.org/officeDocument/2006/customXml" ds:itemID="{D2DFE272-6428-4D6F-B7BE-3EC1BCA252E3}">
   <ds:schemaRefs>
     <ds:schemaRef ds:uri="http://schemas.openxmlformats.org/officeDocument/2006/bibliography"/>
   </ds:schemaRefs>

</xml_diff>